<commit_message>
Fixed formatting and references - ref 1 doesn't work
</commit_message>
<xml_diff>
--- a/7COM1079_report_introduction(1).docx
+++ b/7COM1079_report_introduction(1).docx
@@ -132,6 +132,14 @@
         </w:rPr>
         <w:t xml:space="preserve">Prepared by: </w:t>
       </w:r>
+    </w:p>
+    <w:p>
+      <w:pPr>
+        <w:ind w:firstLine="720"/>
+        <w:rPr>
+          <w:rFonts w:ascii="Times New Roman" w:eastAsia="Times New Roman" w:hAnsi="Times New Roman" w:cs="Times New Roman"/>
+        </w:rPr>
+      </w:pPr>
       <w:proofErr w:type="spellStart"/>
       <w:r>
         <w:rPr>
@@ -144,104 +152,63 @@
         <w:rPr>
           <w:rFonts w:ascii="Times New Roman" w:eastAsia="Times New Roman" w:hAnsi="Times New Roman" w:cs="Times New Roman"/>
         </w:rPr>
-        <w:t xml:space="preserve"> Arifin </w:t>
+        <w:t xml:space="preserve"> Arifin Rumky - 23027070</w:t>
+      </w:r>
+    </w:p>
+    <w:p>
+      <w:pPr>
+        <w:ind w:firstLine="720"/>
+        <w:rPr>
+          <w:rFonts w:ascii="Times New Roman" w:eastAsia="Times New Roman" w:hAnsi="Times New Roman" w:cs="Times New Roman"/>
+        </w:rPr>
+      </w:pPr>
+      <w:r>
+        <w:rPr>
+          <w:rFonts w:ascii="Times New Roman" w:eastAsia="Times New Roman" w:hAnsi="Times New Roman" w:cs="Times New Roman"/>
+        </w:rPr>
+        <w:t xml:space="preserve">Azubuike Precious </w:t>
       </w:r>
       <w:proofErr w:type="spellStart"/>
       <w:r>
         <w:rPr>
           <w:rFonts w:ascii="Times New Roman" w:eastAsia="Times New Roman" w:hAnsi="Times New Roman" w:cs="Times New Roman"/>
         </w:rPr>
-        <w:t>Rumky</w:t>
+        <w:t>Iheayichukwu</w:t>
       </w:r>
       <w:proofErr w:type="spellEnd"/>
       <w:r>
         <w:rPr>
           <w:rFonts w:ascii="Times New Roman" w:eastAsia="Times New Roman" w:hAnsi="Times New Roman" w:cs="Times New Roman"/>
         </w:rPr>
-        <w:t xml:space="preserve"> - 23027070</w:t>
-      </w:r>
-    </w:p>
-    <w:p>
-      <w:pPr>
-        <w:rPr>
-          <w:rFonts w:ascii="Times New Roman" w:eastAsia="Times New Roman" w:hAnsi="Times New Roman" w:cs="Times New Roman"/>
-        </w:rPr>
-      </w:pPr>
-    </w:p>
-    <w:p>
-      <w:pPr>
-        <w:rPr>
-          <w:rFonts w:ascii="Times New Roman" w:eastAsia="Times New Roman" w:hAnsi="Times New Roman" w:cs="Times New Roman"/>
-        </w:rPr>
-      </w:pPr>
-      <w:r>
-        <w:rPr>
-          <w:rFonts w:ascii="Times New Roman" w:eastAsia="Times New Roman" w:hAnsi="Times New Roman" w:cs="Times New Roman"/>
-        </w:rPr>
-        <w:t xml:space="preserve">                     Azubuike Precious </w:t>
-      </w:r>
-      <w:proofErr w:type="spellStart"/>
-      <w:r>
-        <w:rPr>
-          <w:rFonts w:ascii="Times New Roman" w:eastAsia="Times New Roman" w:hAnsi="Times New Roman" w:cs="Times New Roman"/>
-        </w:rPr>
-        <w:t>Iheayichukwu</w:t>
-      </w:r>
-      <w:proofErr w:type="spellEnd"/>
-      <w:r>
-        <w:rPr>
-          <w:rFonts w:ascii="Times New Roman" w:eastAsia="Times New Roman" w:hAnsi="Times New Roman" w:cs="Times New Roman"/>
-        </w:rPr>
         <w:t xml:space="preserve"> - 23076064</w:t>
       </w:r>
     </w:p>
     <w:p>
       <w:pPr>
-        <w:rPr>
-          <w:rFonts w:ascii="Times New Roman" w:eastAsia="Times New Roman" w:hAnsi="Times New Roman" w:cs="Times New Roman"/>
-          <w:i/>
-          <w:shd w:val="clear" w:color="auto" w:fill="F8F8F8"/>
-        </w:rPr>
-      </w:pPr>
-    </w:p>
-    <w:p>
-      <w:pPr>
-        <w:rPr>
-          <w:rFonts w:ascii="Times New Roman" w:eastAsia="Times New Roman" w:hAnsi="Times New Roman" w:cs="Times New Roman"/>
-        </w:rPr>
-      </w:pPr>
-      <w:r>
-        <w:rPr>
-          <w:rFonts w:ascii="Times New Roman" w:eastAsia="Times New Roman" w:hAnsi="Times New Roman" w:cs="Times New Roman"/>
-          <w:i/>
-        </w:rPr>
-        <w:t xml:space="preserve">          </w:t>
-      </w:r>
-      <w:r>
-        <w:rPr>
-          <w:rFonts w:ascii="Times New Roman" w:eastAsia="Times New Roman" w:hAnsi="Times New Roman" w:cs="Times New Roman"/>
-        </w:rPr>
-        <w:t xml:space="preserve">          Jason Banks - 20050575</w:t>
-      </w:r>
-    </w:p>
-    <w:p>
-      <w:pPr>
-        <w:rPr>
-          <w:rFonts w:ascii="Times New Roman" w:eastAsia="Times New Roman" w:hAnsi="Times New Roman" w:cs="Times New Roman"/>
-        </w:rPr>
-      </w:pPr>
-    </w:p>
-    <w:p>
-      <w:pPr>
-        <w:rPr>
-          <w:rFonts w:ascii="Times New Roman" w:eastAsia="Times New Roman" w:hAnsi="Times New Roman" w:cs="Times New Roman"/>
-        </w:rPr>
-      </w:pPr>
-      <w:r>
-        <w:rPr>
-          <w:rFonts w:ascii="Times New Roman" w:eastAsia="Times New Roman" w:hAnsi="Times New Roman" w:cs="Times New Roman"/>
-        </w:rPr>
-        <w:t xml:space="preserve">                    MD Humayun Kibria Shakib - 23086078</w:t>
+        <w:ind w:firstLine="720"/>
+        <w:rPr>
+          <w:rFonts w:ascii="Times New Roman" w:eastAsia="Times New Roman" w:hAnsi="Times New Roman" w:cs="Times New Roman"/>
+        </w:rPr>
+      </w:pPr>
+      <w:r>
+        <w:rPr>
+          <w:rFonts w:ascii="Times New Roman" w:eastAsia="Times New Roman" w:hAnsi="Times New Roman" w:cs="Times New Roman"/>
+        </w:rPr>
+        <w:t>Jason Banks - 20050575</w:t>
+      </w:r>
+    </w:p>
+    <w:p>
+      <w:pPr>
+        <w:ind w:firstLine="720"/>
+        <w:rPr>
+          <w:rFonts w:ascii="Times New Roman" w:eastAsia="Times New Roman" w:hAnsi="Times New Roman" w:cs="Times New Roman"/>
+        </w:rPr>
+      </w:pPr>
+      <w:r>
+        <w:rPr>
+          <w:rFonts w:ascii="Times New Roman" w:eastAsia="Times New Roman" w:hAnsi="Times New Roman" w:cs="Times New Roman"/>
+        </w:rPr>
+        <w:t>MD Humayun Kibria Shakib - 23086078</w:t>
       </w:r>
     </w:p>
     <w:p>
@@ -392,7 +359,12 @@
               <w:tab w:val="right" w:pos="9016"/>
             </w:tabs>
             <w:rPr>
+              <w:rFonts w:asciiTheme="minorHAnsi" w:eastAsiaTheme="minorEastAsia" w:hAnsiTheme="minorHAnsi" w:cstheme="minorBidi"/>
               <w:noProof/>
+              <w:kern w:val="2"/>
+              <w:sz w:val="22"/>
+              <w:szCs w:val="22"/>
+              <w14:ligatures w14:val="standardContextual"/>
             </w:rPr>
           </w:pPr>
           <w:r>
@@ -404,7 +376,7 @@
           <w:r>
             <w:fldChar w:fldCharType="separate"/>
           </w:r>
-          <w:hyperlink w:anchor="_Toc187142744" w:history="1">
+          <w:hyperlink w:anchor="_Toc187143222" w:history="1">
             <w:r>
               <w:rPr>
                 <w:rStyle w:val="Hyperlink"/>
@@ -432,7 +404,7 @@
                 <w:noProof/>
                 <w:webHidden/>
               </w:rPr>
-              <w:instrText xml:space="preserve"> PAGEREF _Toc187142744 \h </w:instrText>
+              <w:instrText xml:space="preserve"> PAGEREF _Toc187143222 \h </w:instrText>
             </w:r>
             <w:r>
               <w:rPr>
@@ -470,10 +442,15 @@
               <w:tab w:val="right" w:pos="9016"/>
             </w:tabs>
             <w:rPr>
+              <w:rFonts w:asciiTheme="minorHAnsi" w:eastAsiaTheme="minorEastAsia" w:hAnsiTheme="minorHAnsi" w:cstheme="minorBidi"/>
               <w:noProof/>
+              <w:kern w:val="2"/>
+              <w:sz w:val="22"/>
+              <w:szCs w:val="22"/>
+              <w14:ligatures w14:val="standardContextual"/>
             </w:rPr>
           </w:pPr>
-          <w:hyperlink w:anchor="_Toc187142745" w:history="1">
+          <w:hyperlink w:anchor="_Toc187143223" w:history="1">
             <w:r>
               <w:rPr>
                 <w:rStyle w:val="Hyperlink"/>
@@ -501,7 +478,7 @@
                 <w:noProof/>
                 <w:webHidden/>
               </w:rPr>
-              <w:instrText xml:space="preserve"> PAGEREF _Toc187142745 \h </w:instrText>
+              <w:instrText xml:space="preserve"> PAGEREF _Toc187143223 \h </w:instrText>
             </w:r>
             <w:r>
               <w:rPr>
@@ -539,10 +516,15 @@
               <w:tab w:val="right" w:pos="9016"/>
             </w:tabs>
             <w:rPr>
+              <w:rFonts w:asciiTheme="minorHAnsi" w:eastAsiaTheme="minorEastAsia" w:hAnsiTheme="minorHAnsi" w:cstheme="minorBidi"/>
               <w:noProof/>
+              <w:kern w:val="2"/>
+              <w:sz w:val="22"/>
+              <w:szCs w:val="22"/>
+              <w14:ligatures w14:val="standardContextual"/>
             </w:rPr>
           </w:pPr>
-          <w:hyperlink w:anchor="_Toc187142746" w:history="1">
+          <w:hyperlink w:anchor="_Toc187143224" w:history="1">
             <w:r>
               <w:rPr>
                 <w:rStyle w:val="Hyperlink"/>
@@ -570,7 +552,7 @@
                 <w:noProof/>
                 <w:webHidden/>
               </w:rPr>
-              <w:instrText xml:space="preserve"> PAGEREF _Toc187142746 \h </w:instrText>
+              <w:instrText xml:space="preserve"> PAGEREF _Toc187143224 \h </w:instrText>
             </w:r>
             <w:r>
               <w:rPr>
@@ -608,10 +590,15 @@
               <w:tab w:val="right" w:pos="9016"/>
             </w:tabs>
             <w:rPr>
+              <w:rFonts w:asciiTheme="minorHAnsi" w:eastAsiaTheme="minorEastAsia" w:hAnsiTheme="minorHAnsi" w:cstheme="minorBidi"/>
               <w:noProof/>
+              <w:kern w:val="2"/>
+              <w:sz w:val="22"/>
+              <w:szCs w:val="22"/>
+              <w14:ligatures w14:val="standardContextual"/>
             </w:rPr>
           </w:pPr>
-          <w:hyperlink w:anchor="_Toc187142747" w:history="1">
+          <w:hyperlink w:anchor="_Toc187143225" w:history="1">
             <w:r>
               <w:rPr>
                 <w:rStyle w:val="Hyperlink"/>
@@ -639,7 +626,7 @@
                 <w:noProof/>
                 <w:webHidden/>
               </w:rPr>
-              <w:instrText xml:space="preserve"> PAGEREF _Toc187142747 \h </w:instrText>
+              <w:instrText xml:space="preserve"> PAGEREF _Toc187143225 \h </w:instrText>
             </w:r>
             <w:r>
               <w:rPr>
@@ -672,19 +659,23 @@
         </w:p>
         <w:p>
           <w:pPr>
-            <w:pStyle w:val="TOC5"/>
+            <w:pStyle w:val="TOC2"/>
             <w:tabs>
               <w:tab w:val="right" w:pos="9016"/>
             </w:tabs>
             <w:rPr>
+              <w:rFonts w:asciiTheme="minorHAnsi" w:eastAsiaTheme="minorEastAsia" w:hAnsiTheme="minorHAnsi" w:cstheme="minorBidi"/>
               <w:noProof/>
+              <w:kern w:val="2"/>
+              <w:sz w:val="22"/>
+              <w:szCs w:val="22"/>
+              <w14:ligatures w14:val="standardContextual"/>
             </w:rPr>
           </w:pPr>
-          <w:hyperlink w:anchor="_Toc187142748" w:history="1">
+          <w:hyperlink w:anchor="_Toc187143226" w:history="1">
             <w:r>
               <w:rPr>
                 <w:rStyle w:val="Hyperlink"/>
-                <w:rFonts w:ascii="Times New Roman" w:eastAsia="Times New Roman" w:hAnsi="Times New Roman" w:cs="Times New Roman"/>
                 <w:noProof/>
               </w:rPr>
               <w:t>1.4 Hypotheses</w:t>
@@ -708,7 +699,7 @@
                 <w:noProof/>
                 <w:webHidden/>
               </w:rPr>
-              <w:instrText xml:space="preserve"> PAGEREF _Toc187142748 \h </w:instrText>
+              <w:instrText xml:space="preserve"> PAGEREF _Toc187143226 \h </w:instrText>
             </w:r>
             <w:r>
               <w:rPr>
@@ -746,10 +737,15 @@
               <w:tab w:val="right" w:pos="9016"/>
             </w:tabs>
             <w:rPr>
+              <w:rFonts w:asciiTheme="minorHAnsi" w:eastAsiaTheme="minorEastAsia" w:hAnsiTheme="minorHAnsi" w:cstheme="minorBidi"/>
               <w:noProof/>
+              <w:kern w:val="2"/>
+              <w:sz w:val="22"/>
+              <w:szCs w:val="22"/>
+              <w14:ligatures w14:val="standardContextual"/>
             </w:rPr>
           </w:pPr>
-          <w:hyperlink w:anchor="_Toc187142749" w:history="1">
+          <w:hyperlink w:anchor="_Toc187143227" w:history="1">
             <w:r>
               <w:rPr>
                 <w:rStyle w:val="Hyperlink"/>
@@ -777,7 +773,7 @@
                 <w:noProof/>
                 <w:webHidden/>
               </w:rPr>
-              <w:instrText xml:space="preserve"> PAGEREF _Toc187142749 \h </w:instrText>
+              <w:instrText xml:space="preserve"> PAGEREF _Toc187143227 \h </w:instrText>
             </w:r>
             <w:r>
               <w:rPr>
@@ -815,10 +811,15 @@
               <w:tab w:val="right" w:pos="9016"/>
             </w:tabs>
             <w:rPr>
+              <w:rFonts w:asciiTheme="minorHAnsi" w:eastAsiaTheme="minorEastAsia" w:hAnsiTheme="minorHAnsi" w:cstheme="minorBidi"/>
               <w:noProof/>
+              <w:kern w:val="2"/>
+              <w:sz w:val="22"/>
+              <w:szCs w:val="22"/>
+              <w14:ligatures w14:val="standardContextual"/>
             </w:rPr>
           </w:pPr>
-          <w:hyperlink w:anchor="_Toc187142750" w:history="1">
+          <w:hyperlink w:anchor="_Toc187143228" w:history="1">
             <w:r>
               <w:rPr>
                 <w:rStyle w:val="Hyperlink"/>
@@ -846,7 +847,7 @@
                 <w:noProof/>
                 <w:webHidden/>
               </w:rPr>
-              <w:instrText xml:space="preserve"> PAGEREF _Toc187142750 \h </w:instrText>
+              <w:instrText xml:space="preserve"> PAGEREF _Toc187143228 \h </w:instrText>
             </w:r>
             <w:r>
               <w:rPr>
@@ -884,10 +885,15 @@
               <w:tab w:val="right" w:pos="9016"/>
             </w:tabs>
             <w:rPr>
+              <w:rFonts w:asciiTheme="minorHAnsi" w:eastAsiaTheme="minorEastAsia" w:hAnsiTheme="minorHAnsi" w:cstheme="minorBidi"/>
               <w:noProof/>
+              <w:kern w:val="2"/>
+              <w:sz w:val="22"/>
+              <w:szCs w:val="22"/>
+              <w14:ligatures w14:val="standardContextual"/>
             </w:rPr>
           </w:pPr>
-          <w:hyperlink w:anchor="_Toc187142751" w:history="1">
+          <w:hyperlink w:anchor="_Toc187143229" w:history="1">
             <w:r>
               <w:rPr>
                 <w:rStyle w:val="Hyperlink"/>
@@ -915,7 +921,7 @@
                 <w:noProof/>
                 <w:webHidden/>
               </w:rPr>
-              <w:instrText xml:space="preserve"> PAGEREF _Toc187142751 \h </w:instrText>
+              <w:instrText xml:space="preserve"> PAGEREF _Toc187143229 \h </w:instrText>
             </w:r>
             <w:r>
               <w:rPr>
@@ -953,10 +959,15 @@
               <w:tab w:val="right" w:pos="9016"/>
             </w:tabs>
             <w:rPr>
+              <w:rFonts w:asciiTheme="minorHAnsi" w:eastAsiaTheme="minorEastAsia" w:hAnsiTheme="minorHAnsi" w:cstheme="minorBidi"/>
               <w:noProof/>
+              <w:kern w:val="2"/>
+              <w:sz w:val="22"/>
+              <w:szCs w:val="22"/>
+              <w14:ligatures w14:val="standardContextual"/>
             </w:rPr>
           </w:pPr>
-          <w:hyperlink w:anchor="_Toc187142752" w:history="1">
+          <w:hyperlink w:anchor="_Toc187143230" w:history="1">
             <w:r>
               <w:rPr>
                 <w:rStyle w:val="Hyperlink"/>
@@ -984,7 +995,7 @@
                 <w:noProof/>
                 <w:webHidden/>
               </w:rPr>
-              <w:instrText xml:space="preserve"> PAGEREF _Toc187142752 \h </w:instrText>
+              <w:instrText xml:space="preserve"> PAGEREF _Toc187143230 \h </w:instrText>
             </w:r>
             <w:r>
               <w:rPr>
@@ -1022,10 +1033,15 @@
               <w:tab w:val="right" w:pos="9016"/>
             </w:tabs>
             <w:rPr>
+              <w:rFonts w:asciiTheme="minorHAnsi" w:eastAsiaTheme="minorEastAsia" w:hAnsiTheme="minorHAnsi" w:cstheme="minorBidi"/>
               <w:noProof/>
+              <w:kern w:val="2"/>
+              <w:sz w:val="22"/>
+              <w:szCs w:val="22"/>
+              <w14:ligatures w14:val="standardContextual"/>
             </w:rPr>
           </w:pPr>
-          <w:hyperlink w:anchor="_Toc187142753" w:history="1">
+          <w:hyperlink w:anchor="_Toc187143231" w:history="1">
             <w:r>
               <w:rPr>
                 <w:rStyle w:val="Hyperlink"/>
@@ -1053,7 +1069,7 @@
                 <w:noProof/>
                 <w:webHidden/>
               </w:rPr>
-              <w:instrText xml:space="preserve"> PAGEREF _Toc187142753 \h </w:instrText>
+              <w:instrText xml:space="preserve"> PAGEREF _Toc187143231 \h </w:instrText>
             </w:r>
             <w:r>
               <w:rPr>
@@ -1086,19 +1102,23 @@
         </w:p>
         <w:p>
           <w:pPr>
-            <w:pStyle w:val="TOC4"/>
+            <w:pStyle w:val="TOC2"/>
             <w:tabs>
               <w:tab w:val="right" w:pos="9016"/>
             </w:tabs>
             <w:rPr>
+              <w:rFonts w:asciiTheme="minorHAnsi" w:eastAsiaTheme="minorEastAsia" w:hAnsiTheme="minorHAnsi" w:cstheme="minorBidi"/>
               <w:noProof/>
+              <w:kern w:val="2"/>
+              <w:sz w:val="22"/>
+              <w:szCs w:val="22"/>
+              <w14:ligatures w14:val="standardContextual"/>
             </w:rPr>
           </w:pPr>
-          <w:hyperlink w:anchor="_Toc187142754" w:history="1">
+          <w:hyperlink w:anchor="_Toc187143232" w:history="1">
             <w:r>
               <w:rPr>
                 <w:rStyle w:val="Hyperlink"/>
-                <w:rFonts w:ascii="Times New Roman" w:eastAsia="Times New Roman" w:hAnsi="Times New Roman" w:cs="Times New Roman"/>
                 <w:noProof/>
               </w:rPr>
               <w:t>3.2 Additional Information Relating to Understanding the Data</w:t>
@@ -1122,7 +1142,7 @@
                 <w:noProof/>
                 <w:webHidden/>
               </w:rPr>
-              <w:instrText xml:space="preserve"> PAGEREF _Toc187142754 \h </w:instrText>
+              <w:instrText xml:space="preserve"> PAGEREF _Toc187143232 \h </w:instrText>
             </w:r>
             <w:r>
               <w:rPr>
@@ -1155,19 +1175,23 @@
         </w:p>
         <w:p>
           <w:pPr>
-            <w:pStyle w:val="TOC4"/>
+            <w:pStyle w:val="TOC2"/>
             <w:tabs>
               <w:tab w:val="right" w:pos="9016"/>
             </w:tabs>
             <w:rPr>
+              <w:rFonts w:asciiTheme="minorHAnsi" w:eastAsiaTheme="minorEastAsia" w:hAnsiTheme="minorHAnsi" w:cstheme="minorBidi"/>
               <w:noProof/>
+              <w:kern w:val="2"/>
+              <w:sz w:val="22"/>
+              <w:szCs w:val="22"/>
+              <w14:ligatures w14:val="standardContextual"/>
             </w:rPr>
           </w:pPr>
-          <w:hyperlink w:anchor="_Toc187142755" w:history="1">
+          <w:hyperlink w:anchor="_Toc187143233" w:history="1">
             <w:r>
               <w:rPr>
                 <w:rStyle w:val="Hyperlink"/>
-                <w:rFonts w:ascii="Times New Roman" w:eastAsia="Times New Roman" w:hAnsi="Times New Roman" w:cs="Times New Roman"/>
                 <w:noProof/>
               </w:rPr>
               <w:t>3.3 Useful Information for Data Understanding</w:t>
@@ -1191,7 +1215,7 @@
                 <w:noProof/>
                 <w:webHidden/>
               </w:rPr>
-              <w:instrText xml:space="preserve"> PAGEREF _Toc187142755 \h </w:instrText>
+              <w:instrText xml:space="preserve"> PAGEREF _Toc187143233 \h </w:instrText>
             </w:r>
             <w:r>
               <w:rPr>
@@ -1229,10 +1253,15 @@
               <w:tab w:val="right" w:pos="9016"/>
             </w:tabs>
             <w:rPr>
+              <w:rFonts w:asciiTheme="minorHAnsi" w:eastAsiaTheme="minorEastAsia" w:hAnsiTheme="minorHAnsi" w:cstheme="minorBidi"/>
               <w:noProof/>
+              <w:kern w:val="2"/>
+              <w:sz w:val="22"/>
+              <w:szCs w:val="22"/>
+              <w14:ligatures w14:val="standardContextual"/>
             </w:rPr>
           </w:pPr>
-          <w:hyperlink w:anchor="_Toc187142756" w:history="1">
+          <w:hyperlink w:anchor="_Toc187143234" w:history="1">
             <w:r>
               <w:rPr>
                 <w:rStyle w:val="Hyperlink"/>
@@ -1260,7 +1289,7 @@
                 <w:noProof/>
                 <w:webHidden/>
               </w:rPr>
-              <w:instrText xml:space="preserve"> PAGEREF _Toc187142756 \h </w:instrText>
+              <w:instrText xml:space="preserve"> PAGEREF _Toc187143234 \h </w:instrText>
             </w:r>
             <w:r>
               <w:rPr>
@@ -1298,10 +1327,15 @@
               <w:tab w:val="right" w:pos="9016"/>
             </w:tabs>
             <w:rPr>
+              <w:rFonts w:asciiTheme="minorHAnsi" w:eastAsiaTheme="minorEastAsia" w:hAnsiTheme="minorHAnsi" w:cstheme="minorBidi"/>
               <w:noProof/>
+              <w:kern w:val="2"/>
+              <w:sz w:val="22"/>
+              <w:szCs w:val="22"/>
+              <w14:ligatures w14:val="standardContextual"/>
             </w:rPr>
           </w:pPr>
-          <w:hyperlink w:anchor="_Toc187142757" w:history="1">
+          <w:hyperlink w:anchor="_Toc187143235" w:history="1">
             <w:r>
               <w:rPr>
                 <w:rStyle w:val="Hyperlink"/>
@@ -1329,7 +1363,7 @@
                 <w:noProof/>
                 <w:webHidden/>
               </w:rPr>
-              <w:instrText xml:space="preserve"> PAGEREF _Toc187142757 \h </w:instrText>
+              <w:instrText xml:space="preserve"> PAGEREF _Toc187143235 \h </w:instrText>
             </w:r>
             <w:r>
               <w:rPr>
@@ -1367,17 +1401,22 @@
               <w:tab w:val="right" w:pos="9016"/>
             </w:tabs>
             <w:rPr>
+              <w:rFonts w:asciiTheme="minorHAnsi" w:eastAsiaTheme="minorEastAsia" w:hAnsiTheme="minorHAnsi" w:cstheme="minorBidi"/>
               <w:noProof/>
+              <w:kern w:val="2"/>
+              <w:sz w:val="22"/>
+              <w:szCs w:val="22"/>
+              <w14:ligatures w14:val="standardContextual"/>
             </w:rPr>
           </w:pPr>
-          <w:hyperlink w:anchor="_Toc187142758" w:history="1">
+          <w:hyperlink w:anchor="_Toc187143236" w:history="1">
             <w:r>
               <w:rPr>
                 <w:rStyle w:val="Hyperlink"/>
                 <w:rFonts w:ascii="Times New Roman" w:eastAsia="Times New Roman" w:hAnsi="Times New Roman" w:cs="Times New Roman"/>
                 <w:noProof/>
               </w:rPr>
-              <w:t>4.2 Null Hypothesis is Rejected Based on the P-Value:</w:t>
+              <w:t>4.2 Null Hypothesis is Rejected Based on the P-Value</w:t>
             </w:r>
             <w:r>
               <w:rPr>
@@ -1398,7 +1437,7 @@
                 <w:noProof/>
                 <w:webHidden/>
               </w:rPr>
-              <w:instrText xml:space="preserve"> PAGEREF _Toc187142758 \h </w:instrText>
+              <w:instrText xml:space="preserve"> PAGEREF _Toc187143236 \h </w:instrText>
             </w:r>
             <w:r>
               <w:rPr>
@@ -1436,10 +1475,15 @@
               <w:tab w:val="right" w:pos="9016"/>
             </w:tabs>
             <w:rPr>
+              <w:rFonts w:asciiTheme="minorHAnsi" w:eastAsiaTheme="minorEastAsia" w:hAnsiTheme="minorHAnsi" w:cstheme="minorBidi"/>
               <w:noProof/>
+              <w:kern w:val="2"/>
+              <w:sz w:val="22"/>
+              <w:szCs w:val="22"/>
+              <w14:ligatures w14:val="standardContextual"/>
             </w:rPr>
           </w:pPr>
-          <w:hyperlink w:anchor="_Toc187142759" w:history="1">
+          <w:hyperlink w:anchor="_Toc187143237" w:history="1">
             <w:r>
               <w:rPr>
                 <w:rStyle w:val="Hyperlink"/>
@@ -1467,7 +1511,7 @@
                 <w:noProof/>
                 <w:webHidden/>
               </w:rPr>
-              <w:instrText xml:space="preserve"> PAGEREF _Toc187142759 \h </w:instrText>
+              <w:instrText xml:space="preserve"> PAGEREF _Toc187143237 \h </w:instrText>
             </w:r>
             <w:r>
               <w:rPr>
@@ -1505,10 +1549,15 @@
               <w:tab w:val="right" w:pos="9016"/>
             </w:tabs>
             <w:rPr>
+              <w:rFonts w:asciiTheme="minorHAnsi" w:eastAsiaTheme="minorEastAsia" w:hAnsiTheme="minorHAnsi" w:cstheme="minorBidi"/>
               <w:noProof/>
+              <w:kern w:val="2"/>
+              <w:sz w:val="22"/>
+              <w:szCs w:val="22"/>
+              <w14:ligatures w14:val="standardContextual"/>
             </w:rPr>
           </w:pPr>
-          <w:hyperlink w:anchor="_Toc187142760" w:history="1">
+          <w:hyperlink w:anchor="_Toc187143238" w:history="1">
             <w:r>
               <w:rPr>
                 <w:rStyle w:val="Hyperlink"/>
@@ -1536,7 +1585,7 @@
                 <w:noProof/>
                 <w:webHidden/>
               </w:rPr>
-              <w:instrText xml:space="preserve"> PAGEREF _Toc187142760 \h </w:instrText>
+              <w:instrText xml:space="preserve"> PAGEREF _Toc187143238 \h </w:instrText>
             </w:r>
             <w:r>
               <w:rPr>
@@ -1574,10 +1623,15 @@
               <w:tab w:val="right" w:pos="9016"/>
             </w:tabs>
             <w:rPr>
+              <w:rFonts w:asciiTheme="minorHAnsi" w:eastAsiaTheme="minorEastAsia" w:hAnsiTheme="minorHAnsi" w:cstheme="minorBidi"/>
               <w:noProof/>
+              <w:kern w:val="2"/>
+              <w:sz w:val="22"/>
+              <w:szCs w:val="22"/>
+              <w14:ligatures w14:val="standardContextual"/>
             </w:rPr>
           </w:pPr>
-          <w:hyperlink w:anchor="_Toc187142761" w:history="1">
+          <w:hyperlink w:anchor="_Toc187143239" w:history="1">
             <w:r>
               <w:rPr>
                 <w:rStyle w:val="Hyperlink"/>
@@ -1605,7 +1659,7 @@
                 <w:noProof/>
                 <w:webHidden/>
               </w:rPr>
-              <w:instrText xml:space="preserve"> PAGEREF _Toc187142761 \h </w:instrText>
+              <w:instrText xml:space="preserve"> PAGEREF _Toc187143239 \h </w:instrText>
             </w:r>
             <w:r>
               <w:rPr>
@@ -1643,10 +1697,15 @@
               <w:tab w:val="right" w:pos="9016"/>
             </w:tabs>
             <w:rPr>
+              <w:rFonts w:asciiTheme="minorHAnsi" w:eastAsiaTheme="minorEastAsia" w:hAnsiTheme="minorHAnsi" w:cstheme="minorBidi"/>
               <w:noProof/>
+              <w:kern w:val="2"/>
+              <w:sz w:val="22"/>
+              <w:szCs w:val="22"/>
+              <w14:ligatures w14:val="standardContextual"/>
             </w:rPr>
           </w:pPr>
-          <w:hyperlink w:anchor="_Toc187142762" w:history="1">
+          <w:hyperlink w:anchor="_Toc187143240" w:history="1">
             <w:r>
               <w:rPr>
                 <w:rStyle w:val="Hyperlink"/>
@@ -1674,7 +1733,7 @@
                 <w:noProof/>
                 <w:webHidden/>
               </w:rPr>
-              <w:instrText xml:space="preserve"> PAGEREF _Toc187142762 \h </w:instrText>
+              <w:instrText xml:space="preserve"> PAGEREF _Toc187143240 \h </w:instrText>
             </w:r>
             <w:r>
               <w:rPr>
@@ -1712,10 +1771,15 @@
               <w:tab w:val="right" w:pos="9016"/>
             </w:tabs>
             <w:rPr>
+              <w:rFonts w:asciiTheme="minorHAnsi" w:eastAsiaTheme="minorEastAsia" w:hAnsiTheme="minorHAnsi" w:cstheme="minorBidi"/>
               <w:noProof/>
+              <w:kern w:val="2"/>
+              <w:sz w:val="22"/>
+              <w:szCs w:val="22"/>
+              <w14:ligatures w14:val="standardContextual"/>
             </w:rPr>
           </w:pPr>
-          <w:hyperlink w:anchor="_Toc187142763" w:history="1">
+          <w:hyperlink w:anchor="_Toc187143241" w:history="1">
             <w:r>
               <w:rPr>
                 <w:rStyle w:val="Hyperlink"/>
@@ -1743,7 +1807,7 @@
                 <w:noProof/>
                 <w:webHidden/>
               </w:rPr>
-              <w:instrText xml:space="preserve"> PAGEREF _Toc187142763 \h </w:instrText>
+              <w:instrText xml:space="preserve"> PAGEREF _Toc187143241 \h </w:instrText>
             </w:r>
             <w:r>
               <w:rPr>
@@ -1781,10 +1845,15 @@
               <w:tab w:val="right" w:pos="9016"/>
             </w:tabs>
             <w:rPr>
+              <w:rFonts w:asciiTheme="minorHAnsi" w:eastAsiaTheme="minorEastAsia" w:hAnsiTheme="minorHAnsi" w:cstheme="minorBidi"/>
               <w:noProof/>
+              <w:kern w:val="2"/>
+              <w:sz w:val="22"/>
+              <w:szCs w:val="22"/>
+              <w14:ligatures w14:val="standardContextual"/>
             </w:rPr>
           </w:pPr>
-          <w:hyperlink w:anchor="_Toc187142764" w:history="1">
+          <w:hyperlink w:anchor="_Toc187143242" w:history="1">
             <w:r>
               <w:rPr>
                 <w:rStyle w:val="Hyperlink"/>
@@ -1812,7 +1881,7 @@
                 <w:noProof/>
                 <w:webHidden/>
               </w:rPr>
-              <w:instrText xml:space="preserve"> PAGEREF _Toc187142764 \h </w:instrText>
+              <w:instrText xml:space="preserve"> PAGEREF _Toc187143242 \h </w:instrText>
             </w:r>
             <w:r>
               <w:rPr>
@@ -1850,10 +1919,15 @@
               <w:tab w:val="right" w:pos="9016"/>
             </w:tabs>
             <w:rPr>
+              <w:rFonts w:asciiTheme="minorHAnsi" w:eastAsiaTheme="minorEastAsia" w:hAnsiTheme="minorHAnsi" w:cstheme="minorBidi"/>
               <w:noProof/>
+              <w:kern w:val="2"/>
+              <w:sz w:val="22"/>
+              <w:szCs w:val="22"/>
+              <w14:ligatures w14:val="standardContextual"/>
             </w:rPr>
           </w:pPr>
-          <w:hyperlink w:anchor="_Toc187142765" w:history="1">
+          <w:hyperlink w:anchor="_Toc187143243" w:history="1">
             <w:r>
               <w:rPr>
                 <w:rStyle w:val="Hyperlink"/>
@@ -1881,7 +1955,7 @@
                 <w:noProof/>
                 <w:webHidden/>
               </w:rPr>
-              <w:instrText xml:space="preserve"> PAGEREF _Toc187142765 \h </w:instrText>
+              <w:instrText xml:space="preserve"> PAGEREF _Toc187143243 \h </w:instrText>
             </w:r>
             <w:r>
               <w:rPr>
@@ -1919,10 +1993,15 @@
               <w:tab w:val="right" w:pos="9016"/>
             </w:tabs>
             <w:rPr>
+              <w:rFonts w:asciiTheme="minorHAnsi" w:eastAsiaTheme="minorEastAsia" w:hAnsiTheme="minorHAnsi" w:cstheme="minorBidi"/>
               <w:noProof/>
+              <w:kern w:val="2"/>
+              <w:sz w:val="22"/>
+              <w:szCs w:val="22"/>
+              <w14:ligatures w14:val="standardContextual"/>
             </w:rPr>
           </w:pPr>
-          <w:hyperlink w:anchor="_Toc187142766" w:history="1">
+          <w:hyperlink w:anchor="_Toc187143244" w:history="1">
             <w:r>
               <w:rPr>
                 <w:rStyle w:val="Hyperlink"/>
@@ -1950,7 +2029,229 @@
                 <w:noProof/>
                 <w:webHidden/>
               </w:rPr>
-              <w:instrText xml:space="preserve"> PAGEREF _Toc187142766 \h </w:instrText>
+              <w:instrText xml:space="preserve"> PAGEREF _Toc187143244 \h </w:instrText>
+            </w:r>
+            <w:r>
+              <w:rPr>
+                <w:noProof/>
+                <w:webHidden/>
+              </w:rPr>
+            </w:r>
+            <w:r>
+              <w:rPr>
+                <w:noProof/>
+                <w:webHidden/>
+              </w:rPr>
+              <w:fldChar w:fldCharType="separate"/>
+            </w:r>
+            <w:r>
+              <w:rPr>
+                <w:noProof/>
+                <w:webHidden/>
+              </w:rPr>
+              <w:t>10</w:t>
+            </w:r>
+            <w:r>
+              <w:rPr>
+                <w:noProof/>
+                <w:webHidden/>
+              </w:rPr>
+              <w:fldChar w:fldCharType="end"/>
+            </w:r>
+          </w:hyperlink>
+        </w:p>
+        <w:p>
+          <w:pPr>
+            <w:pStyle w:val="TOC2"/>
+            <w:tabs>
+              <w:tab w:val="right" w:pos="9016"/>
+            </w:tabs>
+            <w:rPr>
+              <w:rFonts w:asciiTheme="minorHAnsi" w:eastAsiaTheme="minorEastAsia" w:hAnsiTheme="minorHAnsi" w:cstheme="minorBidi"/>
+              <w:noProof/>
+              <w:kern w:val="2"/>
+              <w:sz w:val="22"/>
+              <w:szCs w:val="22"/>
+              <w14:ligatures w14:val="standardContextual"/>
+            </w:rPr>
+          </w:pPr>
+          <w:hyperlink w:anchor="_Toc187143245" w:history="1">
+            <w:r>
+              <w:rPr>
+                <w:rStyle w:val="Hyperlink"/>
+                <w:rFonts w:ascii="Times New Roman" w:eastAsia="Times New Roman" w:hAnsi="Times New Roman" w:cs="Times New Roman"/>
+                <w:noProof/>
+              </w:rPr>
+              <w:t>6.1 Results Explained</w:t>
+            </w:r>
+            <w:r>
+              <w:rPr>
+                <w:noProof/>
+                <w:webHidden/>
+              </w:rPr>
+              <w:tab/>
+            </w:r>
+            <w:r>
+              <w:rPr>
+                <w:noProof/>
+                <w:webHidden/>
+              </w:rPr>
+              <w:fldChar w:fldCharType="begin"/>
+            </w:r>
+            <w:r>
+              <w:rPr>
+                <w:noProof/>
+                <w:webHidden/>
+              </w:rPr>
+              <w:instrText xml:space="preserve"> PAGEREF _Toc187143245 \h </w:instrText>
+            </w:r>
+            <w:r>
+              <w:rPr>
+                <w:noProof/>
+                <w:webHidden/>
+              </w:rPr>
+            </w:r>
+            <w:r>
+              <w:rPr>
+                <w:noProof/>
+                <w:webHidden/>
+              </w:rPr>
+              <w:fldChar w:fldCharType="separate"/>
+            </w:r>
+            <w:r>
+              <w:rPr>
+                <w:noProof/>
+                <w:webHidden/>
+              </w:rPr>
+              <w:t>10</w:t>
+            </w:r>
+            <w:r>
+              <w:rPr>
+                <w:noProof/>
+                <w:webHidden/>
+              </w:rPr>
+              <w:fldChar w:fldCharType="end"/>
+            </w:r>
+          </w:hyperlink>
+        </w:p>
+        <w:p>
+          <w:pPr>
+            <w:pStyle w:val="TOC2"/>
+            <w:tabs>
+              <w:tab w:val="right" w:pos="9016"/>
+            </w:tabs>
+            <w:rPr>
+              <w:rFonts w:asciiTheme="minorHAnsi" w:eastAsiaTheme="minorEastAsia" w:hAnsiTheme="minorHAnsi" w:cstheme="minorBidi"/>
+              <w:noProof/>
+              <w:kern w:val="2"/>
+              <w:sz w:val="22"/>
+              <w:szCs w:val="22"/>
+              <w14:ligatures w14:val="standardContextual"/>
+            </w:rPr>
+          </w:pPr>
+          <w:hyperlink w:anchor="_Toc187143246" w:history="1">
+            <w:r>
+              <w:rPr>
+                <w:rStyle w:val="Hyperlink"/>
+                <w:rFonts w:ascii="Times New Roman" w:eastAsia="Times New Roman" w:hAnsi="Times New Roman" w:cs="Times New Roman"/>
+                <w:noProof/>
+              </w:rPr>
+              <w:t>6.2 Interpretation of the Results</w:t>
+            </w:r>
+            <w:r>
+              <w:rPr>
+                <w:noProof/>
+                <w:webHidden/>
+              </w:rPr>
+              <w:tab/>
+            </w:r>
+            <w:r>
+              <w:rPr>
+                <w:noProof/>
+                <w:webHidden/>
+              </w:rPr>
+              <w:fldChar w:fldCharType="begin"/>
+            </w:r>
+            <w:r>
+              <w:rPr>
+                <w:noProof/>
+                <w:webHidden/>
+              </w:rPr>
+              <w:instrText xml:space="preserve"> PAGEREF _Toc187143246 \h </w:instrText>
+            </w:r>
+            <w:r>
+              <w:rPr>
+                <w:noProof/>
+                <w:webHidden/>
+              </w:rPr>
+            </w:r>
+            <w:r>
+              <w:rPr>
+                <w:noProof/>
+                <w:webHidden/>
+              </w:rPr>
+              <w:fldChar w:fldCharType="separate"/>
+            </w:r>
+            <w:r>
+              <w:rPr>
+                <w:noProof/>
+                <w:webHidden/>
+              </w:rPr>
+              <w:t>10</w:t>
+            </w:r>
+            <w:r>
+              <w:rPr>
+                <w:noProof/>
+                <w:webHidden/>
+              </w:rPr>
+              <w:fldChar w:fldCharType="end"/>
+            </w:r>
+          </w:hyperlink>
+        </w:p>
+        <w:p>
+          <w:pPr>
+            <w:pStyle w:val="TOC2"/>
+            <w:tabs>
+              <w:tab w:val="right" w:pos="9016"/>
+            </w:tabs>
+            <w:rPr>
+              <w:rFonts w:asciiTheme="minorHAnsi" w:eastAsiaTheme="minorEastAsia" w:hAnsiTheme="minorHAnsi" w:cstheme="minorBidi"/>
+              <w:noProof/>
+              <w:kern w:val="2"/>
+              <w:sz w:val="22"/>
+              <w:szCs w:val="22"/>
+              <w14:ligatures w14:val="standardContextual"/>
+            </w:rPr>
+          </w:pPr>
+          <w:hyperlink w:anchor="_Toc187143247" w:history="1">
+            <w:r>
+              <w:rPr>
+                <w:rStyle w:val="Hyperlink"/>
+                <w:rFonts w:ascii="Times New Roman" w:eastAsia="Times New Roman" w:hAnsi="Times New Roman" w:cs="Times New Roman"/>
+                <w:noProof/>
+              </w:rPr>
+              <w:t>6.3 Reasons and/or Implications for Future Work, Limitations of Our Study</w:t>
+            </w:r>
+            <w:r>
+              <w:rPr>
+                <w:noProof/>
+                <w:webHidden/>
+              </w:rPr>
+              <w:tab/>
+            </w:r>
+            <w:r>
+              <w:rPr>
+                <w:noProof/>
+                <w:webHidden/>
+              </w:rPr>
+              <w:fldChar w:fldCharType="begin"/>
+            </w:r>
+            <w:r>
+              <w:rPr>
+                <w:noProof/>
+                <w:webHidden/>
+              </w:rPr>
+              <w:instrText xml:space="preserve"> PAGEREF _Toc187143247 \h </w:instrText>
             </w:r>
             <w:r>
               <w:rPr>
@@ -1988,17 +2289,22 @@
               <w:tab w:val="right" w:pos="9016"/>
             </w:tabs>
             <w:rPr>
+              <w:rFonts w:asciiTheme="minorHAnsi" w:eastAsiaTheme="minorEastAsia" w:hAnsiTheme="minorHAnsi" w:cstheme="minorBidi"/>
               <w:noProof/>
+              <w:kern w:val="2"/>
+              <w:sz w:val="22"/>
+              <w:szCs w:val="22"/>
+              <w14:ligatures w14:val="standardContextual"/>
             </w:rPr>
           </w:pPr>
-          <w:hyperlink w:anchor="_Toc187142767" w:history="1">
+          <w:hyperlink w:anchor="_Toc187143248" w:history="1">
             <w:r>
               <w:rPr>
                 <w:rStyle w:val="Hyperlink"/>
                 <w:rFonts w:ascii="Times New Roman" w:eastAsia="Times New Roman" w:hAnsi="Times New Roman" w:cs="Times New Roman"/>
                 <w:noProof/>
               </w:rPr>
-              <w:t>6.1 Results Explained</w:t>
+              <w:t>7. References</w:t>
             </w:r>
             <w:r>
               <w:rPr>
@@ -2019,7 +2325,7 @@
                 <w:noProof/>
                 <w:webHidden/>
               </w:rPr>
-              <w:instrText xml:space="preserve"> PAGEREF _Toc187142767 \h </w:instrText>
+              <w:instrText xml:space="preserve"> PAGEREF _Toc187143248 \h </w:instrText>
             </w:r>
             <w:r>
               <w:rPr>
@@ -2039,7 +2345,81 @@
                 <w:noProof/>
                 <w:webHidden/>
               </w:rPr>
-              <w:t>10</w:t>
+              <w:t>11</w:t>
+            </w:r>
+            <w:r>
+              <w:rPr>
+                <w:noProof/>
+                <w:webHidden/>
+              </w:rPr>
+              <w:fldChar w:fldCharType="end"/>
+            </w:r>
+          </w:hyperlink>
+        </w:p>
+        <w:p>
+          <w:pPr>
+            <w:pStyle w:val="TOC1"/>
+            <w:tabs>
+              <w:tab w:val="right" w:pos="9016"/>
+            </w:tabs>
+            <w:rPr>
+              <w:rFonts w:asciiTheme="minorHAnsi" w:eastAsiaTheme="minorEastAsia" w:hAnsiTheme="minorHAnsi" w:cstheme="minorBidi"/>
+              <w:noProof/>
+              <w:kern w:val="2"/>
+              <w:sz w:val="22"/>
+              <w:szCs w:val="22"/>
+              <w14:ligatures w14:val="standardContextual"/>
+            </w:rPr>
+          </w:pPr>
+          <w:hyperlink w:anchor="_Toc187143249" w:history="1">
+            <w:r>
+              <w:rPr>
+                <w:rStyle w:val="Hyperlink"/>
+                <w:rFonts w:ascii="Times New Roman" w:eastAsia="Times New Roman" w:hAnsi="Times New Roman" w:cs="Times New Roman"/>
+                <w:noProof/>
+              </w:rPr>
+              <w:t>8. Appendices</w:t>
+            </w:r>
+            <w:r>
+              <w:rPr>
+                <w:noProof/>
+                <w:webHidden/>
+              </w:rPr>
+              <w:tab/>
+            </w:r>
+            <w:r>
+              <w:rPr>
+                <w:noProof/>
+                <w:webHidden/>
+              </w:rPr>
+              <w:fldChar w:fldCharType="begin"/>
+            </w:r>
+            <w:r>
+              <w:rPr>
+                <w:noProof/>
+                <w:webHidden/>
+              </w:rPr>
+              <w:instrText xml:space="preserve"> PAGEREF _Toc187143249 \h </w:instrText>
+            </w:r>
+            <w:r>
+              <w:rPr>
+                <w:noProof/>
+                <w:webHidden/>
+              </w:rPr>
+            </w:r>
+            <w:r>
+              <w:rPr>
+                <w:noProof/>
+                <w:webHidden/>
+              </w:rPr>
+              <w:fldChar w:fldCharType="separate"/>
+            </w:r>
+            <w:r>
+              <w:rPr>
+                <w:noProof/>
+                <w:webHidden/>
+              </w:rPr>
+              <w:t>12</w:t>
             </w:r>
             <w:r>
               <w:rPr>
@@ -2057,17 +2437,22 @@
               <w:tab w:val="right" w:pos="9016"/>
             </w:tabs>
             <w:rPr>
+              <w:rFonts w:asciiTheme="minorHAnsi" w:eastAsiaTheme="minorEastAsia" w:hAnsiTheme="minorHAnsi" w:cstheme="minorBidi"/>
               <w:noProof/>
+              <w:kern w:val="2"/>
+              <w:sz w:val="22"/>
+              <w:szCs w:val="22"/>
+              <w14:ligatures w14:val="standardContextual"/>
             </w:rPr>
           </w:pPr>
-          <w:hyperlink w:anchor="_Toc187142768" w:history="1">
+          <w:hyperlink w:anchor="_Toc187143250" w:history="1">
             <w:r>
               <w:rPr>
                 <w:rStyle w:val="Hyperlink"/>
                 <w:rFonts w:ascii="Times New Roman" w:eastAsia="Times New Roman" w:hAnsi="Times New Roman" w:cs="Times New Roman"/>
                 <w:noProof/>
               </w:rPr>
-              <w:t>6.2 Interpretation of the Results</w:t>
+              <w:t>Appendix A: R Code for Analysis and Visualization</w:t>
             </w:r>
             <w:r>
               <w:rPr>
@@ -2088,7 +2473,7 @@
                 <w:noProof/>
                 <w:webHidden/>
               </w:rPr>
-              <w:instrText xml:space="preserve"> PAGEREF _Toc187142768 \h </w:instrText>
+              <w:instrText xml:space="preserve"> PAGEREF _Toc187143250 \h </w:instrText>
             </w:r>
             <w:r>
               <w:rPr>
@@ -2108,7 +2493,7 @@
                 <w:noProof/>
                 <w:webHidden/>
               </w:rPr>
-              <w:t>10</w:t>
+              <w:t>12</w:t>
             </w:r>
             <w:r>
               <w:rPr>
@@ -2126,17 +2511,22 @@
               <w:tab w:val="right" w:pos="9016"/>
             </w:tabs>
             <w:rPr>
+              <w:rFonts w:asciiTheme="minorHAnsi" w:eastAsiaTheme="minorEastAsia" w:hAnsiTheme="minorHAnsi" w:cstheme="minorBidi"/>
               <w:noProof/>
+              <w:kern w:val="2"/>
+              <w:sz w:val="22"/>
+              <w:szCs w:val="22"/>
+              <w14:ligatures w14:val="standardContextual"/>
             </w:rPr>
           </w:pPr>
-          <w:hyperlink w:anchor="_Toc187142769" w:history="1">
+          <w:hyperlink w:anchor="_Toc187143251" w:history="1">
             <w:r>
               <w:rPr>
                 <w:rStyle w:val="Hyperlink"/>
                 <w:rFonts w:ascii="Times New Roman" w:eastAsia="Times New Roman" w:hAnsi="Times New Roman" w:cs="Times New Roman"/>
                 <w:noProof/>
               </w:rPr>
-              <w:t>6.3 Reasons and/or Implications for Future Work, Limitations of Our Study</w:t>
+              <w:t>B. GitHub Log Output</w:t>
             </w:r>
             <w:r>
               <w:rPr>
@@ -2157,283 +2547,7 @@
                 <w:noProof/>
                 <w:webHidden/>
               </w:rPr>
-              <w:instrText xml:space="preserve"> PAGEREF _Toc187142769 \h </w:instrText>
-            </w:r>
-            <w:r>
-              <w:rPr>
-                <w:noProof/>
-                <w:webHidden/>
-              </w:rPr>
-            </w:r>
-            <w:r>
-              <w:rPr>
-                <w:noProof/>
-                <w:webHidden/>
-              </w:rPr>
-              <w:fldChar w:fldCharType="separate"/>
-            </w:r>
-            <w:r>
-              <w:rPr>
-                <w:noProof/>
-                <w:webHidden/>
-              </w:rPr>
-              <w:t>10</w:t>
-            </w:r>
-            <w:r>
-              <w:rPr>
-                <w:noProof/>
-                <w:webHidden/>
-              </w:rPr>
-              <w:fldChar w:fldCharType="end"/>
-            </w:r>
-          </w:hyperlink>
-        </w:p>
-        <w:p>
-          <w:pPr>
-            <w:pStyle w:val="TOC1"/>
-            <w:tabs>
-              <w:tab w:val="right" w:pos="9016"/>
-            </w:tabs>
-            <w:rPr>
-              <w:noProof/>
-            </w:rPr>
-          </w:pPr>
-          <w:hyperlink w:anchor="_Toc187142770" w:history="1">
-            <w:r>
-              <w:rPr>
-                <w:rStyle w:val="Hyperlink"/>
-                <w:rFonts w:ascii="Times New Roman" w:eastAsia="Times New Roman" w:hAnsi="Times New Roman" w:cs="Times New Roman"/>
-                <w:noProof/>
-              </w:rPr>
-              <w:t>7. References</w:t>
-            </w:r>
-            <w:r>
-              <w:rPr>
-                <w:noProof/>
-                <w:webHidden/>
-              </w:rPr>
-              <w:tab/>
-            </w:r>
-            <w:r>
-              <w:rPr>
-                <w:noProof/>
-                <w:webHidden/>
-              </w:rPr>
-              <w:fldChar w:fldCharType="begin"/>
-            </w:r>
-            <w:r>
-              <w:rPr>
-                <w:noProof/>
-                <w:webHidden/>
-              </w:rPr>
-              <w:instrText xml:space="preserve"> PAGEREF _Toc187142770 \h </w:instrText>
-            </w:r>
-            <w:r>
-              <w:rPr>
-                <w:noProof/>
-                <w:webHidden/>
-              </w:rPr>
-            </w:r>
-            <w:r>
-              <w:rPr>
-                <w:noProof/>
-                <w:webHidden/>
-              </w:rPr>
-              <w:fldChar w:fldCharType="separate"/>
-            </w:r>
-            <w:r>
-              <w:rPr>
-                <w:noProof/>
-                <w:webHidden/>
-              </w:rPr>
-              <w:t>11</w:t>
-            </w:r>
-            <w:r>
-              <w:rPr>
-                <w:noProof/>
-                <w:webHidden/>
-              </w:rPr>
-              <w:fldChar w:fldCharType="end"/>
-            </w:r>
-          </w:hyperlink>
-        </w:p>
-        <w:p>
-          <w:pPr>
-            <w:pStyle w:val="TOC1"/>
-            <w:tabs>
-              <w:tab w:val="right" w:pos="9016"/>
-            </w:tabs>
-            <w:rPr>
-              <w:noProof/>
-            </w:rPr>
-          </w:pPr>
-          <w:hyperlink w:anchor="_Toc187142771" w:history="1">
-            <w:r>
-              <w:rPr>
-                <w:rStyle w:val="Hyperlink"/>
-                <w:rFonts w:ascii="Times New Roman" w:eastAsia="Times New Roman" w:hAnsi="Times New Roman" w:cs="Times New Roman"/>
-                <w:noProof/>
-              </w:rPr>
-              <w:t>8. Appendices</w:t>
-            </w:r>
-            <w:r>
-              <w:rPr>
-                <w:noProof/>
-                <w:webHidden/>
-              </w:rPr>
-              <w:tab/>
-            </w:r>
-            <w:r>
-              <w:rPr>
-                <w:noProof/>
-                <w:webHidden/>
-              </w:rPr>
-              <w:fldChar w:fldCharType="begin"/>
-            </w:r>
-            <w:r>
-              <w:rPr>
-                <w:noProof/>
-                <w:webHidden/>
-              </w:rPr>
-              <w:instrText xml:space="preserve"> PAGEREF _Toc187142771 \h </w:instrText>
-            </w:r>
-            <w:r>
-              <w:rPr>
-                <w:noProof/>
-                <w:webHidden/>
-              </w:rPr>
-            </w:r>
-            <w:r>
-              <w:rPr>
-                <w:noProof/>
-                <w:webHidden/>
-              </w:rPr>
-              <w:fldChar w:fldCharType="separate"/>
-            </w:r>
-            <w:r>
-              <w:rPr>
-                <w:noProof/>
-                <w:webHidden/>
-              </w:rPr>
-              <w:t>12</w:t>
-            </w:r>
-            <w:r>
-              <w:rPr>
-                <w:noProof/>
-                <w:webHidden/>
-              </w:rPr>
-              <w:fldChar w:fldCharType="end"/>
-            </w:r>
-          </w:hyperlink>
-        </w:p>
-        <w:p>
-          <w:pPr>
-            <w:pStyle w:val="TOC2"/>
-            <w:tabs>
-              <w:tab w:val="right" w:pos="9016"/>
-            </w:tabs>
-            <w:rPr>
-              <w:noProof/>
-            </w:rPr>
-          </w:pPr>
-          <w:hyperlink w:anchor="_Toc187142772" w:history="1">
-            <w:r>
-              <w:rPr>
-                <w:rStyle w:val="Hyperlink"/>
-                <w:rFonts w:ascii="Times New Roman" w:eastAsia="Times New Roman" w:hAnsi="Times New Roman" w:cs="Times New Roman"/>
-                <w:noProof/>
-              </w:rPr>
-              <w:t>Appendix A: R Code for Analysis and Visualization</w:t>
-            </w:r>
-            <w:r>
-              <w:rPr>
-                <w:noProof/>
-                <w:webHidden/>
-              </w:rPr>
-              <w:tab/>
-            </w:r>
-            <w:r>
-              <w:rPr>
-                <w:noProof/>
-                <w:webHidden/>
-              </w:rPr>
-              <w:fldChar w:fldCharType="begin"/>
-            </w:r>
-            <w:r>
-              <w:rPr>
-                <w:noProof/>
-                <w:webHidden/>
-              </w:rPr>
-              <w:instrText xml:space="preserve"> PAGEREF _Toc187142772 \h </w:instrText>
-            </w:r>
-            <w:r>
-              <w:rPr>
-                <w:noProof/>
-                <w:webHidden/>
-              </w:rPr>
-            </w:r>
-            <w:r>
-              <w:rPr>
-                <w:noProof/>
-                <w:webHidden/>
-              </w:rPr>
-              <w:fldChar w:fldCharType="separate"/>
-            </w:r>
-            <w:r>
-              <w:rPr>
-                <w:noProof/>
-                <w:webHidden/>
-              </w:rPr>
-              <w:t>12</w:t>
-            </w:r>
-            <w:r>
-              <w:rPr>
-                <w:noProof/>
-                <w:webHidden/>
-              </w:rPr>
-              <w:fldChar w:fldCharType="end"/>
-            </w:r>
-          </w:hyperlink>
-        </w:p>
-        <w:p>
-          <w:pPr>
-            <w:pStyle w:val="TOC2"/>
-            <w:tabs>
-              <w:tab w:val="right" w:pos="9016"/>
-            </w:tabs>
-            <w:rPr>
-              <w:noProof/>
-            </w:rPr>
-          </w:pPr>
-          <w:hyperlink w:anchor="_Toc187142773" w:history="1">
-            <w:r>
-              <w:rPr>
-                <w:rStyle w:val="Hyperlink"/>
-                <w:rFonts w:ascii="Times New Roman" w:eastAsia="Times New Roman" w:hAnsi="Times New Roman" w:cs="Times New Roman"/>
-                <w:noProof/>
-              </w:rPr>
-              <w:t>B. GitHub Log Output</w:t>
-            </w:r>
-            <w:r>
-              <w:rPr>
-                <w:noProof/>
-                <w:webHidden/>
-              </w:rPr>
-              <w:tab/>
-            </w:r>
-            <w:r>
-              <w:rPr>
-                <w:noProof/>
-                <w:webHidden/>
-              </w:rPr>
-              <w:fldChar w:fldCharType="begin"/>
-            </w:r>
-            <w:r>
-              <w:rPr>
-                <w:noProof/>
-                <w:webHidden/>
-              </w:rPr>
-              <w:instrText xml:space="preserve"> PAGEREF _Toc187142773 \h </w:instrText>
+              <w:instrText xml:space="preserve"> PAGEREF _Toc187143251 \h </w:instrText>
             </w:r>
             <w:r>
               <w:rPr>
@@ -2541,7 +2655,7 @@
           <w:rFonts w:ascii="Times New Roman" w:eastAsia="Times New Roman" w:hAnsi="Times New Roman" w:cs="Times New Roman"/>
         </w:rPr>
       </w:pPr>
-      <w:bookmarkStart w:id="0" w:name="_Toc187142744"/>
+      <w:bookmarkStart w:id="0" w:name="_Toc187143222"/>
       <w:r>
         <w:rPr>
           <w:rFonts w:ascii="Times New Roman" w:eastAsia="Times New Roman" w:hAnsi="Times New Roman" w:cs="Times New Roman"/>
@@ -2558,7 +2672,7 @@
           <w:rFonts w:ascii="Times New Roman" w:eastAsia="Times New Roman" w:hAnsi="Times New Roman" w:cs="Times New Roman"/>
         </w:rPr>
       </w:pPr>
-      <w:bookmarkStart w:id="1" w:name="_Toc187142745"/>
+      <w:bookmarkStart w:id="1" w:name="_Toc187143223"/>
       <w:r>
         <w:rPr>
           <w:rFonts w:ascii="Times New Roman" w:eastAsia="Times New Roman" w:hAnsi="Times New Roman" w:cs="Times New Roman"/>
@@ -2600,7 +2714,7 @@
           <w:rFonts w:ascii="Times New Roman" w:eastAsia="Times New Roman" w:hAnsi="Times New Roman" w:cs="Times New Roman"/>
         </w:rPr>
       </w:pPr>
-      <w:bookmarkStart w:id="2" w:name="_Toc187142746"/>
+      <w:bookmarkStart w:id="2" w:name="_Toc187143224"/>
       <w:r>
         <w:rPr>
           <w:rFonts w:ascii="Times New Roman" w:eastAsia="Times New Roman" w:hAnsi="Times New Roman" w:cs="Times New Roman"/>
@@ -2638,7 +2752,7 @@
           <w:rFonts w:ascii="Times New Roman" w:eastAsia="Times New Roman" w:hAnsi="Times New Roman" w:cs="Times New Roman"/>
         </w:rPr>
       </w:pPr>
-      <w:bookmarkStart w:id="3" w:name="_Toc187142747"/>
+      <w:bookmarkStart w:id="3" w:name="_Toc187143225"/>
       <w:r>
         <w:rPr>
           <w:rFonts w:ascii="Times New Roman" w:eastAsia="Times New Roman" w:hAnsi="Times New Roman" w:cs="Times New Roman"/>
@@ -2697,7 +2811,7 @@
       <w:pPr>
         <w:pStyle w:val="Heading2"/>
       </w:pPr>
-      <w:bookmarkStart w:id="4" w:name="_Toc187142748"/>
+      <w:bookmarkStart w:id="4" w:name="_Toc187143226"/>
       <w:r>
         <w:t>1.4 Hypotheses</w:t>
       </w:r>
@@ -2828,7 +2942,7 @@
           <w:rFonts w:ascii="Times New Roman" w:eastAsia="Times New Roman" w:hAnsi="Times New Roman" w:cs="Times New Roman"/>
         </w:rPr>
       </w:pPr>
-      <w:bookmarkStart w:id="6" w:name="_Toc187142749"/>
+      <w:bookmarkStart w:id="6" w:name="_Toc187143227"/>
       <w:r>
         <w:rPr>
           <w:rFonts w:ascii="Times New Roman" w:eastAsia="Times New Roman" w:hAnsi="Times New Roman" w:cs="Times New Roman"/>
@@ -2845,7 +2959,7 @@
           <w:rFonts w:ascii="Times New Roman" w:eastAsia="Times New Roman" w:hAnsi="Times New Roman" w:cs="Times New Roman"/>
         </w:rPr>
       </w:pPr>
-      <w:bookmarkStart w:id="7" w:name="_Toc187142750"/>
+      <w:bookmarkStart w:id="7" w:name="_Toc187143228"/>
       <w:r>
         <w:rPr>
           <w:rFonts w:ascii="Times New Roman" w:eastAsia="Times New Roman" w:hAnsi="Times New Roman" w:cs="Times New Roman"/>
@@ -2957,7 +3071,7 @@
           <w:rFonts w:ascii="Times New Roman" w:eastAsia="Times New Roman" w:hAnsi="Times New Roman" w:cs="Times New Roman"/>
         </w:rPr>
       </w:pPr>
-      <w:bookmarkStart w:id="8" w:name="_Toc187142751"/>
+      <w:bookmarkStart w:id="8" w:name="_Toc187143229"/>
       <w:r>
         <w:rPr>
           <w:rFonts w:ascii="Times New Roman" w:eastAsia="Times New Roman" w:hAnsi="Times New Roman" w:cs="Times New Roman"/>
@@ -3008,7 +3122,7 @@
           <w:rFonts w:ascii="Times New Roman" w:eastAsia="Times New Roman" w:hAnsi="Times New Roman" w:cs="Times New Roman"/>
         </w:rPr>
       </w:pPr>
-      <w:bookmarkStart w:id="10" w:name="_Toc187142752"/>
+      <w:bookmarkStart w:id="10" w:name="_Toc187143230"/>
       <w:r>
         <w:rPr>
           <w:rFonts w:ascii="Times New Roman" w:eastAsia="Times New Roman" w:hAnsi="Times New Roman" w:cs="Times New Roman"/>
@@ -3026,7 +3140,7 @@
           <w:rFonts w:ascii="Times New Roman" w:eastAsia="Times New Roman" w:hAnsi="Times New Roman" w:cs="Times New Roman"/>
         </w:rPr>
       </w:pPr>
-      <w:bookmarkStart w:id="11" w:name="_Toc187142753"/>
+      <w:bookmarkStart w:id="11" w:name="_Toc187143231"/>
       <w:r>
         <w:rPr>
           <w:rFonts w:ascii="Times New Roman" w:eastAsia="Times New Roman" w:hAnsi="Times New Roman" w:cs="Times New Roman"/>
@@ -3212,7 +3326,7 @@
       <w:pPr>
         <w:pStyle w:val="Heading2"/>
       </w:pPr>
-      <w:bookmarkStart w:id="12" w:name="_Toc187142754"/>
+      <w:bookmarkStart w:id="12" w:name="_Toc187143232"/>
       <w:r>
         <w:t>3.2 Additional Information Relating to Understanding the Data</w:t>
       </w:r>
@@ -3257,7 +3371,7 @@
           <w:szCs w:val="30"/>
         </w:rPr>
       </w:pPr>
-      <w:bookmarkStart w:id="13" w:name="_Toc187142755"/>
+      <w:bookmarkStart w:id="13" w:name="_Toc187143233"/>
       <w:r>
         <w:t>3.3 Useful Information for Data Understanding</w:t>
       </w:r>
@@ -3318,7 +3432,7 @@
           <w:rFonts w:ascii="Times New Roman" w:eastAsia="Times New Roman" w:hAnsi="Times New Roman" w:cs="Times New Roman"/>
         </w:rPr>
       </w:pPr>
-      <w:bookmarkStart w:id="15" w:name="_Toc187142756"/>
+      <w:bookmarkStart w:id="15" w:name="_Toc187143234"/>
       <w:r>
         <w:rPr>
           <w:rFonts w:ascii="Times New Roman" w:eastAsia="Times New Roman" w:hAnsi="Times New Roman" w:cs="Times New Roman"/>
@@ -3336,7 +3450,7 @@
           <w:rFonts w:ascii="Times New Roman" w:eastAsia="Times New Roman" w:hAnsi="Times New Roman" w:cs="Times New Roman"/>
         </w:rPr>
       </w:pPr>
-      <w:bookmarkStart w:id="16" w:name="_Toc187142757"/>
+      <w:bookmarkStart w:id="16" w:name="_Toc187143235"/>
       <w:r>
         <w:rPr>
           <w:rFonts w:ascii="Times New Roman" w:eastAsia="Times New Roman" w:hAnsi="Times New Roman" w:cs="Times New Roman"/>
@@ -3473,7 +3587,7 @@
           <w:rFonts w:ascii="Times New Roman" w:eastAsia="Times New Roman" w:hAnsi="Times New Roman" w:cs="Times New Roman"/>
         </w:rPr>
       </w:pPr>
-      <w:bookmarkStart w:id="17" w:name="_Toc187142758"/>
+      <w:bookmarkStart w:id="17" w:name="_Toc187143236"/>
       <w:r>
         <w:rPr>
           <w:rFonts w:ascii="Times New Roman" w:eastAsia="Times New Roman" w:hAnsi="Times New Roman" w:cs="Times New Roman"/>
@@ -3535,7 +3649,7 @@
           <w:rFonts w:ascii="Times New Roman" w:eastAsia="Times New Roman" w:hAnsi="Times New Roman" w:cs="Times New Roman"/>
         </w:rPr>
       </w:pPr>
-      <w:bookmarkStart w:id="18" w:name="_Toc187142759"/>
+      <w:bookmarkStart w:id="18" w:name="_Toc187143237"/>
       <w:r>
         <w:rPr>
           <w:rFonts w:ascii="Times New Roman" w:eastAsia="Times New Roman" w:hAnsi="Times New Roman" w:cs="Times New Roman"/>
@@ -3553,7 +3667,7 @@
           <w:rFonts w:ascii="Times New Roman" w:eastAsia="Times New Roman" w:hAnsi="Times New Roman" w:cs="Times New Roman"/>
         </w:rPr>
       </w:pPr>
-      <w:bookmarkStart w:id="19" w:name="_Toc187142760"/>
+      <w:bookmarkStart w:id="19" w:name="_Toc187143238"/>
       <w:r>
         <w:rPr>
           <w:rFonts w:ascii="Times New Roman" w:eastAsia="Times New Roman" w:hAnsi="Times New Roman" w:cs="Times New Roman"/>
@@ -3590,7 +3704,7 @@
           <w:rFonts w:ascii="Times New Roman" w:eastAsia="Times New Roman" w:hAnsi="Times New Roman" w:cs="Times New Roman"/>
         </w:rPr>
       </w:pPr>
-      <w:bookmarkStart w:id="20" w:name="_Toc187142761"/>
+      <w:bookmarkStart w:id="20" w:name="_Toc187143239"/>
       <w:r>
         <w:rPr>
           <w:rFonts w:ascii="Times New Roman" w:eastAsia="Times New Roman" w:hAnsi="Times New Roman" w:cs="Times New Roman"/>
@@ -3627,7 +3741,7 @@
           <w:rFonts w:ascii="Times New Roman" w:eastAsia="Times New Roman" w:hAnsi="Times New Roman" w:cs="Times New Roman"/>
         </w:rPr>
       </w:pPr>
-      <w:bookmarkStart w:id="21" w:name="_Toc187142762"/>
+      <w:bookmarkStart w:id="21" w:name="_Toc187143240"/>
       <w:r>
         <w:rPr>
           <w:rFonts w:ascii="Times New Roman" w:eastAsia="Times New Roman" w:hAnsi="Times New Roman" w:cs="Times New Roman"/>
@@ -3664,7 +3778,7 @@
           <w:rFonts w:ascii="Times New Roman" w:eastAsia="Times New Roman" w:hAnsi="Times New Roman" w:cs="Times New Roman"/>
         </w:rPr>
       </w:pPr>
-      <w:bookmarkStart w:id="22" w:name="_Toc187142763"/>
+      <w:bookmarkStart w:id="22" w:name="_Toc187143241"/>
       <w:r>
         <w:rPr>
           <w:rFonts w:ascii="Times New Roman" w:eastAsia="Times New Roman" w:hAnsi="Times New Roman" w:cs="Times New Roman"/>
@@ -3701,7 +3815,7 @@
           <w:rFonts w:ascii="Times New Roman" w:eastAsia="Times New Roman" w:hAnsi="Times New Roman" w:cs="Times New Roman"/>
         </w:rPr>
       </w:pPr>
-      <w:bookmarkStart w:id="23" w:name="_Toc187142764"/>
+      <w:bookmarkStart w:id="23" w:name="_Toc187143242"/>
       <w:r>
         <w:rPr>
           <w:rFonts w:ascii="Times New Roman" w:eastAsia="Times New Roman" w:hAnsi="Times New Roman" w:cs="Times New Roman"/>
@@ -3738,7 +3852,7 @@
           <w:rFonts w:ascii="Times New Roman" w:eastAsia="Times New Roman" w:hAnsi="Times New Roman" w:cs="Times New Roman"/>
         </w:rPr>
       </w:pPr>
-      <w:bookmarkStart w:id="24" w:name="_Toc187142765"/>
+      <w:bookmarkStart w:id="24" w:name="_Toc187143243"/>
       <w:r>
         <w:rPr>
           <w:rFonts w:ascii="Times New Roman" w:eastAsia="Times New Roman" w:hAnsi="Times New Roman" w:cs="Times New Roman"/>
@@ -3858,7 +3972,7 @@
           <w:rFonts w:ascii="Times New Roman" w:eastAsia="Times New Roman" w:hAnsi="Times New Roman" w:cs="Times New Roman"/>
         </w:rPr>
       </w:pPr>
-      <w:bookmarkStart w:id="26" w:name="_Toc187142766"/>
+      <w:bookmarkStart w:id="26" w:name="_Toc187143244"/>
       <w:r>
         <w:rPr>
           <w:rFonts w:ascii="Times New Roman" w:eastAsia="Times New Roman" w:hAnsi="Times New Roman" w:cs="Times New Roman"/>
@@ -3876,7 +3990,7 @@
           <w:rFonts w:ascii="Times New Roman" w:eastAsia="Times New Roman" w:hAnsi="Times New Roman" w:cs="Times New Roman"/>
         </w:rPr>
       </w:pPr>
-      <w:bookmarkStart w:id="27" w:name="_Toc187142767"/>
+      <w:bookmarkStart w:id="27" w:name="_Toc187143245"/>
       <w:r>
         <w:rPr>
           <w:rFonts w:ascii="Times New Roman" w:eastAsia="Times New Roman" w:hAnsi="Times New Roman" w:cs="Times New Roman"/>
@@ -3939,7 +4053,7 @@
           <w:rFonts w:ascii="Times New Roman" w:eastAsia="Times New Roman" w:hAnsi="Times New Roman" w:cs="Times New Roman"/>
         </w:rPr>
       </w:pPr>
-      <w:bookmarkStart w:id="28" w:name="_Toc187142768"/>
+      <w:bookmarkStart w:id="28" w:name="_Toc187143246"/>
       <w:r>
         <w:rPr>
           <w:rFonts w:ascii="Times New Roman" w:eastAsia="Times New Roman" w:hAnsi="Times New Roman" w:cs="Times New Roman"/>
@@ -3970,7 +4084,7 @@
           <w:rFonts w:ascii="Times New Roman" w:eastAsia="Times New Roman" w:hAnsi="Times New Roman" w:cs="Times New Roman"/>
         </w:rPr>
       </w:pPr>
-      <w:bookmarkStart w:id="29" w:name="_Toc187142769"/>
+      <w:bookmarkStart w:id="29" w:name="_Toc187143247"/>
       <w:r>
         <w:rPr>
           <w:rFonts w:ascii="Times New Roman" w:eastAsia="Times New Roman" w:hAnsi="Times New Roman" w:cs="Times New Roman"/>
@@ -4023,7 +4137,7 @@
           <w:rFonts w:ascii="Times New Roman" w:eastAsia="Times New Roman" w:hAnsi="Times New Roman" w:cs="Times New Roman"/>
         </w:rPr>
       </w:pPr>
-      <w:bookmarkStart w:id="31" w:name="_Toc187142770"/>
+      <w:bookmarkStart w:id="31" w:name="_Toc187143248"/>
       <w:r>
         <w:rPr>
           <w:rFonts w:ascii="Times New Roman" w:eastAsia="Times New Roman" w:hAnsi="Times New Roman" w:cs="Times New Roman"/>
@@ -4044,7 +4158,25 @@
         <w:rPr>
           <w:rFonts w:ascii="Times New Roman" w:eastAsia="Times New Roman" w:hAnsi="Times New Roman" w:cs="Times New Roman"/>
         </w:rPr>
-        <w:t xml:space="preserve">Ahmed, A. (2021). </w:t>
+        <w:t>Ahmed, A.</w:t>
+      </w:r>
+      <w:r>
+        <w:rPr>
+          <w:rFonts w:ascii="Times New Roman" w:eastAsia="Times New Roman" w:hAnsi="Times New Roman" w:cs="Times New Roman"/>
+        </w:rPr>
+        <w:t xml:space="preserve"> </w:t>
+      </w:r>
+      <w:r>
+        <w:rPr>
+          <w:rFonts w:ascii="Times New Roman" w:eastAsia="Times New Roman" w:hAnsi="Times New Roman" w:cs="Times New Roman"/>
+        </w:rPr>
+        <w:t>et al.</w:t>
+      </w:r>
+      <w:r>
+        <w:rPr>
+          <w:rFonts w:ascii="Times New Roman" w:eastAsia="Times New Roman" w:hAnsi="Times New Roman" w:cs="Times New Roman"/>
+        </w:rPr>
+        <w:t xml:space="preserve"> (2021). </w:t>
       </w:r>
       <w:r>
         <w:rPr>
@@ -4075,6 +4207,21 @@
         </w:rPr>
         <w:t xml:space="preserve"> (Accessed: 26 December 2024).</w:t>
       </w:r>
+      <w:r>
+        <w:rPr>
+          <w:rFonts w:ascii="Times New Roman" w:eastAsia="Times New Roman" w:hAnsi="Times New Roman" w:cs="Times New Roman"/>
+        </w:rPr>
+        <w:t xml:space="preserve"> </w:t>
+      </w:r>
+      <w:r>
+        <w:rPr>
+          <w:rFonts w:ascii="Times New Roman" w:eastAsia="Times New Roman" w:hAnsi="Times New Roman" w:cs="Times New Roman"/>
+          <w:b/>
+          <w:bCs/>
+          <w:highlight w:val="red"/>
+        </w:rPr>
+        <w:t>LINK DOES NOT WORK</w:t>
+      </w:r>
     </w:p>
     <w:p>
       <w:pPr>
@@ -4087,70 +4234,84 @@
         <w:rPr>
           <w:rFonts w:ascii="Times New Roman" w:eastAsia="Times New Roman" w:hAnsi="Times New Roman" w:cs="Times New Roman"/>
         </w:rPr>
-        <w:t xml:space="preserve">Johnston, R. and Others (2016). </w:t>
+        <w:t xml:space="preserve">Johnston, R., Owen, D., Manley, D. and Harris, R. (2016). </w:t>
       </w:r>
       <w:r>
         <w:rPr>
           <w:rFonts w:ascii="Times New Roman" w:eastAsia="Times New Roman" w:hAnsi="Times New Roman" w:cs="Times New Roman"/>
           <w:i/>
-        </w:rPr>
-        <w:t>House price increases and higher density housing occupation</w:t>
-      </w:r>
-      <w:r>
-        <w:rPr>
-          <w:rFonts w:ascii="Times New Roman" w:eastAsia="Times New Roman" w:hAnsi="Times New Roman" w:cs="Times New Roman"/>
-        </w:rPr>
-        <w:t xml:space="preserve">. Available at: </w:t>
-      </w:r>
-      <w:hyperlink r:id="rId11">
+          <w:iCs/>
+        </w:rPr>
+        <w:t>House price increases and higher density housing occupation: the response of non-white households in London, 2001–2011</w:t>
+      </w:r>
+      <w:r>
+        <w:rPr>
+          <w:rFonts w:ascii="Times New Roman" w:eastAsia="Times New Roman" w:hAnsi="Times New Roman" w:cs="Times New Roman"/>
+        </w:rPr>
+        <w:t xml:space="preserve">. International Journal of Housing Policy, 16(3), pp.357–375. </w:t>
+      </w:r>
+      <w:proofErr w:type="spellStart"/>
+      <w:r>
+        <w:rPr>
+          <w:rFonts w:ascii="Times New Roman" w:eastAsia="Times New Roman" w:hAnsi="Times New Roman" w:cs="Times New Roman"/>
+        </w:rPr>
+        <w:t>doi:https</w:t>
+      </w:r>
+      <w:proofErr w:type="spellEnd"/>
+      <w:r>
+        <w:rPr>
+          <w:rFonts w:ascii="Times New Roman" w:eastAsia="Times New Roman" w:hAnsi="Times New Roman" w:cs="Times New Roman"/>
+        </w:rPr>
+        <w:t>://doi.org/10.1080/14616718.2015.1130607.</w:t>
+      </w:r>
+      <w:r>
+        <w:rPr>
+          <w:rFonts w:ascii="Times New Roman" w:eastAsia="Times New Roman" w:hAnsi="Times New Roman" w:cs="Times New Roman"/>
+        </w:rPr>
+        <w:t xml:space="preserve"> Available at: </w:t>
+      </w:r>
+      <w:hyperlink r:id="rId11" w:history="1">
         <w:r>
           <w:rPr>
+            <w:rStyle w:val="Hyperlink"/>
             <w:rFonts w:ascii="Times New Roman" w:eastAsia="Times New Roman" w:hAnsi="Times New Roman" w:cs="Times New Roman"/>
-            <w:color w:val="1155CC"/>
-            <w:u w:val="single"/>
           </w:rPr>
-          <w:t>https://research-information.bris.ac.uk/en/publications/house-price-increases-and-higher-density-housing-occupation-the-7</w:t>
+          <w:t>https://research-information.bris.ac.uk/en/publications/house-price-increases-and-higher-density-housing-occupation-the-r</w:t>
         </w:r>
       </w:hyperlink>
       <w:r>
         <w:rPr>
           <w:rFonts w:ascii="Times New Roman" w:eastAsia="Times New Roman" w:hAnsi="Times New Roman" w:cs="Times New Roman"/>
         </w:rPr>
-        <w:t xml:space="preserve"> (Accessed: 1 January 2025).</w:t>
-      </w:r>
-    </w:p>
-    <w:p>
-      <w:pPr>
-        <w:spacing w:before="240" w:after="240"/>
-        <w:rPr>
-          <w:rFonts w:ascii="Times New Roman" w:eastAsia="Times New Roman" w:hAnsi="Times New Roman" w:cs="Times New Roman"/>
-        </w:rPr>
-      </w:pPr>
-      <w:r>
-        <w:rPr>
-          <w:rFonts w:ascii="Times New Roman" w:eastAsia="Times New Roman" w:hAnsi="Times New Roman" w:cs="Times New Roman"/>
-        </w:rPr>
-        <w:t xml:space="preserve">Maxwell, H. (2013). </w:t>
+        <w:t xml:space="preserve"> </w:t>
+      </w:r>
+    </w:p>
+    <w:p>
+      <w:r>
+        <w:rPr>
+          <w:rFonts w:ascii="Times New Roman" w:eastAsia="Times New Roman" w:hAnsi="Times New Roman" w:cs="Times New Roman"/>
+        </w:rPr>
+        <w:t xml:space="preserve">Maxwell, H. (n.d.). </w:t>
       </w:r>
       <w:r>
         <w:rPr>
           <w:rFonts w:ascii="Times New Roman" w:eastAsia="Times New Roman" w:hAnsi="Times New Roman" w:cs="Times New Roman"/>
           <w:i/>
-        </w:rPr>
-        <w:t>Structural and spatial determinants of London house prices</w:t>
-      </w:r>
-      <w:r>
-        <w:rPr>
-          <w:rFonts w:ascii="Times New Roman" w:eastAsia="Times New Roman" w:hAnsi="Times New Roman" w:cs="Times New Roman"/>
-        </w:rPr>
-        <w:t xml:space="preserve">. Available at: </w:t>
-      </w:r>
-      <w:hyperlink r:id="rId12">
+          <w:iCs/>
+        </w:rPr>
+        <w:t>Structural and Spatial Determinants of London House Prices</w:t>
+      </w:r>
+      <w:r>
+        <w:rPr>
+          <w:rFonts w:ascii="Times New Roman" w:eastAsia="Times New Roman" w:hAnsi="Times New Roman" w:cs="Times New Roman"/>
+        </w:rPr>
+        <w:t xml:space="preserve">. www.academia.edu. [online] Available at: </w:t>
+      </w:r>
+      <w:hyperlink r:id="rId12" w:history="1">
         <w:r>
           <w:rPr>
+            <w:rStyle w:val="Hyperlink"/>
             <w:rFonts w:ascii="Times New Roman" w:eastAsia="Times New Roman" w:hAnsi="Times New Roman" w:cs="Times New Roman"/>
-            <w:color w:val="1155CC"/>
-            <w:u w:val="single"/>
           </w:rPr>
           <w:t>https://www.academia.edu/24939620/Structural_and_Spatial_Determinants_of_London_House_Prices</w:t>
         </w:r>
@@ -4159,12 +4320,8 @@
         <w:rPr>
           <w:rFonts w:ascii="Times New Roman" w:eastAsia="Times New Roman" w:hAnsi="Times New Roman" w:cs="Times New Roman"/>
         </w:rPr>
-        <w:t xml:space="preserve"> (Accessed: 3 January 2025).</w:t>
-      </w:r>
-    </w:p>
-    <w:p>
-      <w:bookmarkStart w:id="32" w:name="_1pxezwc" w:colFirst="0" w:colLast="0"/>
-      <w:bookmarkEnd w:id="32"/>
+        <w:t xml:space="preserve"> </w:t>
+      </w:r>
       <w:r>
         <w:br w:type="page"/>
       </w:r>
@@ -4180,7 +4337,7 @@
           <w:szCs w:val="24"/>
         </w:rPr>
       </w:pPr>
-      <w:bookmarkStart w:id="33" w:name="_Toc187142771"/>
+      <w:bookmarkStart w:id="32" w:name="_Toc187143249"/>
       <w:r>
         <w:rPr>
           <w:rFonts w:ascii="Times New Roman" w:eastAsia="Times New Roman" w:hAnsi="Times New Roman" w:cs="Times New Roman"/>
@@ -4188,7 +4345,7 @@
         <w:lastRenderedPageBreak/>
         <w:t>8. Appendices</w:t>
       </w:r>
-      <w:bookmarkEnd w:id="33"/>
+      <w:bookmarkEnd w:id="32"/>
       <w:r>
         <w:rPr>
           <w:rFonts w:ascii="Times New Roman" w:eastAsia="Times New Roman" w:hAnsi="Times New Roman" w:cs="Times New Roman"/>
@@ -4207,14 +4364,14 @@
           <w:rFonts w:ascii="Times New Roman" w:eastAsia="Times New Roman" w:hAnsi="Times New Roman" w:cs="Times New Roman"/>
         </w:rPr>
       </w:pPr>
-      <w:bookmarkStart w:id="34" w:name="_Toc187142772"/>
+      <w:bookmarkStart w:id="33" w:name="_Toc187143250"/>
       <w:r>
         <w:rPr>
           <w:rFonts w:ascii="Times New Roman" w:eastAsia="Times New Roman" w:hAnsi="Times New Roman" w:cs="Times New Roman"/>
         </w:rPr>
         <w:t>Appendix A: R Code for Analysis and Visualization</w:t>
       </w:r>
-      <w:bookmarkEnd w:id="34"/>
+      <w:bookmarkEnd w:id="33"/>
     </w:p>
     <w:p>
       <w:pPr>
@@ -5217,8 +5374,8 @@
       </w:pPr>
     </w:p>
     <w:p>
-      <w:bookmarkStart w:id="35" w:name="_2p2csry" w:colFirst="0" w:colLast="0"/>
-      <w:bookmarkEnd w:id="35"/>
+      <w:bookmarkStart w:id="34" w:name="_2p2csry" w:colFirst="0" w:colLast="0"/>
+      <w:bookmarkEnd w:id="34"/>
       <w:r>
         <w:br w:type="page"/>
       </w:r>
@@ -5232,15 +5389,21 @@
           <w:rFonts w:ascii="Times New Roman" w:eastAsia="Times New Roman" w:hAnsi="Times New Roman" w:cs="Times New Roman"/>
         </w:rPr>
       </w:pPr>
-      <w:bookmarkStart w:id="36" w:name="_Toc187142773"/>
+      <w:bookmarkStart w:id="35" w:name="_Toc187143251"/>
       <w:r>
         <w:rPr>
           <w:rFonts w:ascii="Times New Roman" w:eastAsia="Times New Roman" w:hAnsi="Times New Roman" w:cs="Times New Roman"/>
         </w:rPr>
         <w:lastRenderedPageBreak/>
+        <w:t xml:space="preserve">Appendix </w:t>
+      </w:r>
+      <w:r>
+        <w:rPr>
+          <w:rFonts w:ascii="Times New Roman" w:eastAsia="Times New Roman" w:hAnsi="Times New Roman" w:cs="Times New Roman"/>
+        </w:rPr>
         <w:t>B. GitHub Log Output</w:t>
       </w:r>
-      <w:bookmarkEnd w:id="36"/>
+      <w:bookmarkEnd w:id="35"/>
     </w:p>
     <w:p>
       <w:pPr>
@@ -11252,7 +11415,6 @@
   <w:style w:type="character" w:default="1" w:styleId="DefaultParagraphFont">
     <w:name w:val="Default Paragraph Font"/>
     <w:uiPriority w:val="1"/>
-    <w:semiHidden/>
     <w:unhideWhenUsed/>
   </w:style>
   <w:style w:type="table" w:default="1" w:styleId="TableNormal">
@@ -11385,6 +11547,18 @@
     <w:rPr>
       <w:color w:val="0000FF" w:themeColor="hyperlink"/>
       <w:u w:val="single"/>
+    </w:rPr>
+  </w:style>
+  <w:style w:type="character" w:styleId="UnresolvedMention">
+    <w:name w:val="Unresolved Mention"/>
+    <w:basedOn w:val="DefaultParagraphFont"/>
+    <w:uiPriority w:val="99"/>
+    <w:semiHidden/>
+    <w:unhideWhenUsed/>
+    <w:rsid w:val="00FB62C0"/>
+    <w:rPr>
+      <w:color w:val="605E5C"/>
+      <w:shd w:val="clear" w:color="auto" w:fill="E1DFDD"/>
     </w:rPr>
   </w:style>
 </w:styles>

</xml_diff>

<commit_message>
Histogram and Scatter Plot Analysis
</commit_message>
<xml_diff>
--- a/7COM1079_report_introduction(1).docx
+++ b/7COM1079_report_introduction(1).docx
@@ -377,13 +377,7 @@
         <w:rPr>
           <w:rFonts w:ascii="Times New Roman" w:eastAsia="Times New Roman" w:hAnsi="Times New Roman" w:cs="Times New Roman"/>
         </w:rPr>
-        <w:t xml:space="preserve">University of </w:t>
-      </w:r>
-      <w:r>
-        <w:rPr>
-          <w:rFonts w:ascii="Times New Roman" w:eastAsia="Times New Roman" w:hAnsi="Times New Roman" w:cs="Times New Roman"/>
-        </w:rPr>
-        <w:t>Hertfordshire</w:t>
+        <w:t>University of Hertfordshire</w:t>
       </w:r>
     </w:p>
     <w:p>
@@ -2622,13 +2616,7 @@
         <w:rPr>
           <w:rFonts w:ascii="Times New Roman" w:eastAsia="Times New Roman" w:hAnsi="Times New Roman" w:cs="Times New Roman"/>
         </w:rPr>
-        <w:t>In this report we will be looking at the relationship between house prices and population density in London boroughs</w:t>
-      </w:r>
-      <w:r>
-        <w:rPr>
-          <w:rFonts w:ascii="Times New Roman" w:eastAsia="Times New Roman" w:hAnsi="Times New Roman" w:cs="Times New Roman"/>
-        </w:rPr>
-        <w:t xml:space="preserve">. </w:t>
+        <w:t xml:space="preserve">In this report we will be looking at the relationship between house prices and population density in London boroughs. </w:t>
       </w:r>
       <w:r>
         <w:rPr>
@@ -2685,14 +2673,7 @@
           <w:rFonts w:ascii="Times New Roman" w:eastAsia="Times New Roman" w:hAnsi="Times New Roman" w:cs="Times New Roman"/>
           <w:color w:val="000000"/>
         </w:rPr>
-        <w:t xml:space="preserve">The "London Borough Profiles 2016" dataset (Dataset ID: DS161) is interesting because it provides comprehensive insights into London's boroughs' socioeconomic and demographic </w:t>
-      </w:r>
-      <w:r>
-        <w:rPr>
-          <w:rFonts w:ascii="Times New Roman" w:eastAsia="Times New Roman" w:hAnsi="Times New Roman" w:cs="Times New Roman"/>
-          <w:color w:val="000000"/>
-        </w:rPr>
-        <w:t>characteristics. It allows for analysing how population density, employment rates, and greenspace influence key outcomes such as house prices, providing a deeper understanding of urban living conditions and economic trends. Our team chose this dataset to explore whether crowded neighbourhoods correlate with higher house prices.</w:t>
+        <w:t>The "London Borough Profiles 2016" dataset (Dataset ID: DS161) is interesting because it provides comprehensive insights into London's boroughs' socioeconomic and demographic characteristics. It allows for analysing how population density, employment rates, and greenspace influence key outcomes such as house prices, providing a deeper understanding of urban living conditions and economic trends. Our team chose this dataset to explore whether crowded neighbourhoods correlate with higher house prices.</w:t>
       </w:r>
     </w:p>
     <w:p>
@@ -3079,13 +3060,7 @@
         <w:rPr>
           <w:rFonts w:ascii="Times New Roman" w:eastAsia="Times New Roman" w:hAnsi="Times New Roman" w:cs="Times New Roman"/>
         </w:rPr>
-        <w:t>The research question holds importance because it identifies a specific gap in the understanding of the relation of population density with housing prices within London's boroughs. There have been earlier studies that tried to evaluate housing prices and density but mostly talked about broad trends and hardly even compared the differences between the particular boroughs. The present research takes a closer look at the variations in population density across high-and low-priced boroughs. This localized analy</w:t>
-      </w:r>
-      <w:r>
-        <w:rPr>
-          <w:rFonts w:ascii="Times New Roman" w:eastAsia="Times New Roman" w:hAnsi="Times New Roman" w:cs="Times New Roman"/>
-        </w:rPr>
-        <w:t>sis would provide practical insights to urban planning and housing policies. The study fills the gap in actual area-specific research as it pertains to London. Such studies are crucial for informing the policymakers on how to better address challenges relating to affordability and population density.</w:t>
+        <w:t>The research question holds importance because it identifies a specific gap in the understanding of the relation of population density with housing prices within London's boroughs. There have been earlier studies that tried to evaluate housing prices and density but mostly talked about broad trends and hardly even compared the differences between the particular boroughs. The present research takes a closer look at the variations in population density across high-and low-priced boroughs. This localized analysis would provide practical insights to urban planning and housing policies. The study fills the gap in actual area-specific research as it pertains to London. Such studies are crucial for informing the policymakers on how to better address challenges relating to affordability and population density.</w:t>
       </w:r>
     </w:p>
     <w:p>
@@ -3110,13 +3085,7 @@
           <w:rFonts w:ascii="Times New Roman" w:eastAsia="Times New Roman" w:hAnsi="Times New Roman" w:cs="Times New Roman"/>
         </w:rPr>
         <w:lastRenderedPageBreak/>
-        <w:t xml:space="preserve">3. </w:t>
-      </w:r>
-      <w:r>
-        <w:rPr>
-          <w:rFonts w:ascii="Times New Roman" w:eastAsia="Times New Roman" w:hAnsi="Times New Roman" w:cs="Times New Roman"/>
-        </w:rPr>
-        <w:t>Visualization</w:t>
+        <w:t>3. Visualization</w:t>
       </w:r>
       <w:bookmarkEnd w:id="10"/>
     </w:p>
@@ -3148,13 +3117,123 @@
         <w:rPr>
           <w:rFonts w:ascii="Times New Roman" w:eastAsia="Times New Roman" w:hAnsi="Times New Roman" w:cs="Times New Roman"/>
         </w:rPr>
-        <w:t>The histogram [Fig. 3.1.1] created in RStudio illustrates the distribution of median house prices across different London boroughs in 2014. This plot is designed to display the frequency of house prices grouped into specific ranges, which aids in identifying patterns in the housing market. The overlaid density curve provides additional insights by highlighting the overall distribution trend of the data. Notably, the distribution is not normal and exhibits a left-skewed pattern, indicating a higher concentra</w:t>
-      </w:r>
-      <w:r>
-        <w:rPr>
-          <w:rFonts w:ascii="Times New Roman" w:eastAsia="Times New Roman" w:hAnsi="Times New Roman" w:cs="Times New Roman"/>
-        </w:rPr>
-        <w:t>tion of house prices in the lower range.</w:t>
+        <w:t xml:space="preserve">Our research question looks at the correction between our dependent variable house prices and our independent variable population density in London boroughs. </w:t>
+      </w:r>
+      <w:r>
+        <w:rPr>
+          <w:rFonts w:ascii="Times New Roman" w:eastAsia="Times New Roman" w:hAnsi="Times New Roman" w:cs="Times New Roman"/>
+        </w:rPr>
+        <w:t xml:space="preserve"> To </w:t>
+      </w:r>
+      <w:r>
+        <w:rPr>
+          <w:rFonts w:ascii="Times New Roman" w:eastAsia="Times New Roman" w:hAnsi="Times New Roman" w:cs="Times New Roman"/>
+        </w:rPr>
+        <w:t>visualise</w:t>
+      </w:r>
+      <w:r>
+        <w:rPr>
+          <w:rFonts w:ascii="Times New Roman" w:eastAsia="Times New Roman" w:hAnsi="Times New Roman" w:cs="Times New Roman"/>
+        </w:rPr>
+        <w:t xml:space="preserve"> our dependent variable we used a histogram </w:t>
+      </w:r>
+      <w:r>
+        <w:rPr>
+          <w:rFonts w:ascii="Times New Roman" w:eastAsia="Times New Roman" w:hAnsi="Times New Roman" w:cs="Times New Roman"/>
+        </w:rPr>
+        <w:t xml:space="preserve">and </w:t>
+      </w:r>
+      <w:r>
+        <w:rPr>
+          <w:rFonts w:ascii="Times New Roman" w:eastAsia="Times New Roman" w:hAnsi="Times New Roman" w:cs="Times New Roman"/>
+        </w:rPr>
+        <w:t xml:space="preserve">an </w:t>
+      </w:r>
+      <w:r>
+        <w:rPr>
+          <w:rFonts w:ascii="Times New Roman" w:eastAsia="Times New Roman" w:hAnsi="Times New Roman" w:cs="Times New Roman"/>
+        </w:rPr>
+        <w:t>overlaid density curve</w:t>
+      </w:r>
+      <w:r>
+        <w:rPr>
+          <w:rFonts w:ascii="Times New Roman" w:eastAsia="Times New Roman" w:hAnsi="Times New Roman" w:cs="Times New Roman"/>
+        </w:rPr>
+        <w:t xml:space="preserve">, this would allow us to determine if our dependent </w:t>
+      </w:r>
+      <w:r>
+        <w:rPr>
+          <w:rFonts w:ascii="Times New Roman" w:eastAsia="Times New Roman" w:hAnsi="Times New Roman" w:cs="Times New Roman"/>
+        </w:rPr>
+        <w:t xml:space="preserve">variable </w:t>
+      </w:r>
+      <w:r>
+        <w:rPr>
+          <w:rFonts w:ascii="Times New Roman" w:eastAsia="Times New Roman" w:hAnsi="Times New Roman" w:cs="Times New Roman"/>
+        </w:rPr>
+        <w:t xml:space="preserve">was normally distributed or not. </w:t>
+      </w:r>
+      <w:r>
+        <w:rPr>
+          <w:rFonts w:ascii="Times New Roman" w:eastAsia="Times New Roman" w:hAnsi="Times New Roman" w:cs="Times New Roman"/>
+        </w:rPr>
+        <w:t>Figure 3.1.1 shows t</w:t>
+      </w:r>
+      <w:r>
+        <w:rPr>
+          <w:rFonts w:ascii="Times New Roman" w:eastAsia="Times New Roman" w:hAnsi="Times New Roman" w:cs="Times New Roman"/>
+        </w:rPr>
+        <w:t>he histogram</w:t>
+      </w:r>
+      <w:r>
+        <w:rPr>
+          <w:rFonts w:ascii="Times New Roman" w:eastAsia="Times New Roman" w:hAnsi="Times New Roman" w:cs="Times New Roman"/>
+        </w:rPr>
+        <w:t xml:space="preserve"> </w:t>
+      </w:r>
+      <w:r>
+        <w:rPr>
+          <w:rFonts w:ascii="Times New Roman" w:eastAsia="Times New Roman" w:hAnsi="Times New Roman" w:cs="Times New Roman"/>
+        </w:rPr>
+        <w:t xml:space="preserve">created in </w:t>
+      </w:r>
+      <w:proofErr w:type="spellStart"/>
+      <w:r>
+        <w:rPr>
+          <w:rFonts w:ascii="Times New Roman" w:eastAsia="Times New Roman" w:hAnsi="Times New Roman" w:cs="Times New Roman"/>
+        </w:rPr>
+        <w:t>RStudio</w:t>
+      </w:r>
+      <w:r>
+        <w:rPr>
+          <w:rFonts w:ascii="Times New Roman" w:eastAsia="Times New Roman" w:hAnsi="Times New Roman" w:cs="Times New Roman"/>
+        </w:rPr>
+        <w:t>s</w:t>
+      </w:r>
+      <w:proofErr w:type="spellEnd"/>
+      <w:r>
+        <w:rPr>
+          <w:rFonts w:ascii="Times New Roman" w:eastAsia="Times New Roman" w:hAnsi="Times New Roman" w:cs="Times New Roman"/>
+        </w:rPr>
+        <w:t xml:space="preserve"> and</w:t>
+      </w:r>
+      <w:r>
+        <w:rPr>
+          <w:rFonts w:ascii="Times New Roman" w:eastAsia="Times New Roman" w:hAnsi="Times New Roman" w:cs="Times New Roman"/>
+        </w:rPr>
+        <w:t xml:space="preserve"> illustrates the distribution of median house prices across different London boroughs in 2014. </w:t>
+      </w:r>
+      <w:r>
+        <w:rPr>
+          <w:rFonts w:ascii="Times New Roman" w:eastAsia="Times New Roman" w:hAnsi="Times New Roman" w:cs="Times New Roman"/>
+        </w:rPr>
+        <w:t>It displays</w:t>
+      </w:r>
+      <w:r>
+        <w:rPr>
+          <w:rFonts w:ascii="Times New Roman" w:eastAsia="Times New Roman" w:hAnsi="Times New Roman" w:cs="Times New Roman"/>
+        </w:rPr>
+        <w:t xml:space="preserve"> the frequency of house prices grouped into specific ranges, which aids in identifying patterns in the housing market. The overlaid density curve provides additional insights by highlighting the overall distribution trend of the data. Notably, the distribution is not normal and exhibits a left-skewed pattern, indicating a higher concentration of house prices in the lower range.</w:t>
       </w:r>
     </w:p>
     <w:p>
@@ -3233,7 +3312,43 @@
         <w:rPr>
           <w:rFonts w:ascii="Times New Roman" w:eastAsia="Times New Roman" w:hAnsi="Times New Roman" w:cs="Times New Roman"/>
         </w:rPr>
-        <w:t>The scatter plot [Fig. 3.1.2] provides insight into the association between population density (per hectare) and median house prices in each borough (£). A fitted trend line illustrates the weak positive correlation between these two variables. This plot was chosen as it best represents the relationship between population density and house prices, while also highlighting any potential outliers.</w:t>
+        <w:t>Additionally, to visualise the correlation between our two variables we used a scatter plot</w:t>
+      </w:r>
+      <w:r>
+        <w:rPr>
+          <w:rFonts w:ascii="Times New Roman" w:eastAsia="Times New Roman" w:hAnsi="Times New Roman" w:cs="Times New Roman"/>
+        </w:rPr>
+        <w:t xml:space="preserve"> displayed in </w:t>
+      </w:r>
+      <w:r>
+        <w:rPr>
+          <w:rFonts w:ascii="Times New Roman" w:eastAsia="Times New Roman" w:hAnsi="Times New Roman" w:cs="Times New Roman"/>
+        </w:rPr>
+        <w:t>Figure 3.1.2</w:t>
+      </w:r>
+      <w:r>
+        <w:rPr>
+          <w:rFonts w:ascii="Times New Roman" w:eastAsia="Times New Roman" w:hAnsi="Times New Roman" w:cs="Times New Roman"/>
+        </w:rPr>
+        <w:t>. The scatterplot</w:t>
+      </w:r>
+      <w:r>
+        <w:rPr>
+          <w:rFonts w:ascii="Times New Roman" w:eastAsia="Times New Roman" w:hAnsi="Times New Roman" w:cs="Times New Roman"/>
+        </w:rPr>
+        <w:t xml:space="preserve"> shows th</w:t>
+      </w:r>
+      <w:r>
+        <w:rPr>
+          <w:rFonts w:ascii="Times New Roman" w:eastAsia="Times New Roman" w:hAnsi="Times New Roman" w:cs="Times New Roman"/>
+        </w:rPr>
+        <w:t xml:space="preserve">e correlation </w:t>
+      </w:r>
+      <w:r>
+        <w:rPr>
+          <w:rFonts w:ascii="Times New Roman" w:eastAsia="Times New Roman" w:hAnsi="Times New Roman" w:cs="Times New Roman"/>
+        </w:rPr>
+        <w:t>between population density (per hectare) and median house prices in each borough (£). A fitted trend line illustrates the weak positive correlation between these two variables. This plot was chosen as it best represents the relationship between population density and house prices, while also highlighting any potential outliers.</w:t>
       </w:r>
     </w:p>
     <w:p>
@@ -3614,13 +3729,7 @@
         <w:rPr>
           <w:rFonts w:ascii="Times New Roman" w:eastAsia="Times New Roman" w:hAnsi="Times New Roman" w:cs="Times New Roman"/>
         </w:rPr>
-        <w:t xml:space="preserve">This result implies that boroughs with higher </w:t>
-      </w:r>
-      <w:r>
-        <w:rPr>
-          <w:rFonts w:ascii="Times New Roman" w:eastAsia="Times New Roman" w:hAnsi="Times New Roman" w:cs="Times New Roman"/>
-        </w:rPr>
-        <w:t>population densities tend to have higher median house prices. It highlights the influence of urban population distribution on housing market trends, emphasizing the importance of managing population density in urban planning and housing policy.</w:t>
+        <w:t>This result implies that boroughs with higher population densities tend to have higher median house prices. It highlights the influence of urban population distribution on housing market trends, emphasizing the importance of managing population density in urban planning and housing policy.</w:t>
       </w:r>
       <w:r>
         <w:br w:type="page"/>
@@ -3679,13 +3788,7 @@
         <w:rPr>
           <w:rFonts w:ascii="Times New Roman" w:eastAsia="Times New Roman" w:hAnsi="Times New Roman" w:cs="Times New Roman"/>
         </w:rPr>
-        <w:t>We worked collaboratively in our group: bringing different skill components to bear upon our project. Effectively communicated objectives and regular meetings led to the completion of tasks on time, and provided support among members when challenges arose. Version control through GitHub streamlined our workflow and enabled effective collaboration. Besides, we kept to the timeline and integrated our features into the project as scheduled. Early issue detection through automated tests enhanced the overall qua</w:t>
-      </w:r>
-      <w:r>
-        <w:rPr>
-          <w:rFonts w:ascii="Times New Roman" w:eastAsia="Times New Roman" w:hAnsi="Times New Roman" w:cs="Times New Roman"/>
-        </w:rPr>
-        <w:t>lity of the code while shortening the turnaround time of deployments.</w:t>
+        <w:t>We worked collaboratively in our group: bringing different skill components to bear upon our project. Effectively communicated objectives and regular meetings led to the completion of tasks on time, and provided support among members when challenges arose. Version control through GitHub streamlined our workflow and enabled effective collaboration. Besides, we kept to the timeline and integrated our features into the project as scheduled. Early issue detection through automated tests enhanced the overall quality of the code while shortening the turnaround time of deployments.</w:t>
       </w:r>
     </w:p>
     <w:p>
@@ -3722,13 +3825,7 @@
         <w:rPr>
           <w:rFonts w:ascii="Times New Roman" w:eastAsia="Times New Roman" w:hAnsi="Times New Roman" w:cs="Times New Roman"/>
         </w:rPr>
-        <w:t>It has been great, but some areas have room for improvement. For example, it may be better balanced as it was not evenly distributed because some members always piled up with work at the most critical phases and everything was tedious. Due to timing issues, sometimes communicational gaps arise resulting in the late decisions. Further, features were more deeply embedded than we thought which led to last-minute changes. Future projects would benefit from more adequate time management, better communications, a</w:t>
-      </w:r>
-      <w:r>
-        <w:rPr>
-          <w:rFonts w:ascii="Times New Roman" w:eastAsia="Times New Roman" w:hAnsi="Times New Roman" w:cs="Times New Roman"/>
-        </w:rPr>
-        <w:t>nd earlier awareness of possible risks so that things run using a better system for task allocation.</w:t>
+        <w:t>It has been great, but some areas have room for improvement. For example, it may be better balanced as it was not evenly distributed because some members always piled up with work at the most critical phases and everything was tedious. Due to timing issues, sometimes communicational gaps arise resulting in the late decisions. Further, features were more deeply embedded than we thought which led to last-minute changes. Future projects would benefit from more adequate time management, better communications, and earlier awareness of possible risks so that things run using a better system for task allocation.</w:t>
       </w:r>
     </w:p>
     <w:p>
@@ -3839,13 +3936,7 @@
         <w:rPr>
           <w:rFonts w:ascii="Times New Roman" w:eastAsia="Times New Roman" w:hAnsi="Times New Roman" w:cs="Times New Roman"/>
         </w:rPr>
-        <w:t xml:space="preserve">Since Assignment 1, there were no changes to the group composition or roles, and no new </w:t>
-      </w:r>
-      <w:r>
-        <w:rPr>
-          <w:rFonts w:ascii="Times New Roman" w:eastAsia="Times New Roman" w:hAnsi="Times New Roman" w:cs="Times New Roman"/>
-        </w:rPr>
-        <w:t>GitHub IDs were added or amended. The team structure and responsibilities remained the same, allowing for continuity and consistency throughout the project. This stability ensured that all members were familiar with their tasks and workflow, contributing to effective collaboration and efficient execution. The absence of changes allowed us to maintain focus on project deliverables and achieve our objectives seamlessly.</w:t>
+        <w:t>Since Assignment 1, there were no changes to the group composition or roles, and no new GitHub IDs were added or amended. The team structure and responsibilities remained the same, allowing for continuity and consistency throughout the project. This stability ensured that all members were familiar with their tasks and workflow, contributing to effective collaboration and efficient execution. The absence of changes allowed us to maintain focus on project deliverables and achieve our objectives seamlessly.</w:t>
       </w:r>
     </w:p>
     <w:p>
@@ -4077,13 +4168,7 @@
         <w:rPr>
           <w:rFonts w:ascii="Times New Roman" w:eastAsia="Times New Roman" w:hAnsi="Times New Roman" w:cs="Times New Roman"/>
         </w:rPr>
-        <w:t>So far, these findings have answered a research question: the cost of housing in London is slightly affected by a positive correlation with population density, rather than heavily. This really speaks about the urban pressures in those boroughs where they are densely populated; housing demand raises property prices. The implications go to urban planning, where the population densities could be managed to relieve some of the burdens of housing costs. On the part of policymakers and stakeholders, this study br</w:t>
-      </w:r>
-      <w:r>
-        <w:rPr>
-          <w:rFonts w:ascii="Times New Roman" w:eastAsia="Times New Roman" w:hAnsi="Times New Roman" w:cs="Times New Roman"/>
-        </w:rPr>
-        <w:t>ought out the essence of equitable housing policies in order to maintain affordability in high-density settings, which would have economic and social ramifications.</w:t>
+        <w:t>So far, these findings have answered a research question: the cost of housing in London is slightly affected by a positive correlation with population density, rather than heavily. This really speaks about the urban pressures in those boroughs where they are densely populated; housing demand raises property prices. The implications go to urban planning, where the population densities could be managed to relieve some of the burdens of housing costs. On the part of policymakers and stakeholders, this study brought out the essence of equitable housing policies in order to maintain affordability in high-density settings, which would have economic and social ramifications.</w:t>
       </w:r>
     </w:p>
     <w:p>
@@ -4120,19 +4205,7 @@
         <w:rPr>
           <w:rFonts w:ascii="Times New Roman" w:eastAsia="Times New Roman" w:hAnsi="Times New Roman" w:cs="Times New Roman"/>
         </w:rPr>
-        <w:t xml:space="preserve">Future studies could explore additional factors like income levels, </w:t>
-      </w:r>
-      <w:r>
-        <w:rPr>
-          <w:rFonts w:ascii="Times New Roman" w:eastAsia="Times New Roman" w:hAnsi="Times New Roman" w:cs="Times New Roman"/>
-        </w:rPr>
-        <w:t>infrastructure, or housing supply that may also influence property prices. The study's reliance on a single-year dataset limits its temporal scope, additionally the data for the two variables is not collected in the same year (one being from 2014 and the other from 2016). This means that there is a small chance the relationship between the two variables might be different if both were measured in the same timeframe. Longitudinal analysis could provide deeper insights into trends over time, offering a more c</w:t>
-      </w:r>
-      <w:r>
-        <w:rPr>
-          <w:rFonts w:ascii="Times New Roman" w:eastAsia="Times New Roman" w:hAnsi="Times New Roman" w:cs="Times New Roman"/>
-        </w:rPr>
-        <w:t>omprehensive understanding of London's housing dynamics.</w:t>
+        <w:t>Future studies could explore additional factors like income levels, infrastructure, or housing supply that may also influence property prices. The study's reliance on a single-year dataset limits its temporal scope, additionally the data for the two variables is not collected in the same year (one being from 2014 and the other from 2016). This means that there is a small chance the relationship between the two variables might be different if both were measured in the same timeframe. Longitudinal analysis could provide deeper insights into trends over time, offering a more comprehensive understanding of London's housing dynamics.</w:t>
       </w:r>
     </w:p>
     <w:p>
@@ -6290,15 +6363,7 @@
                 <w:sz w:val="20"/>
                 <w:szCs w:val="20"/>
               </w:rPr>
-              <w:t xml:space="preserve">fixed paragraph spacing added comments with ideas for </w:t>
-            </w:r>
-            <w:r>
-              <w:rPr>
-                <w:rFonts w:ascii="Times New Roman" w:eastAsia="Times New Roman" w:hAnsi="Times New Roman" w:cs="Times New Roman"/>
-                <w:sz w:val="20"/>
-                <w:szCs w:val="20"/>
-              </w:rPr>
-              <w:t>changes.</w:t>
+              <w:t>fixed paragraph spacing added comments with ideas for changes.</w:t>
             </w:r>
           </w:p>
         </w:tc>
@@ -6767,15 +6832,7 @@
                 <w:sz w:val="20"/>
                 <w:szCs w:val="20"/>
               </w:rPr>
-              <w:t xml:space="preserve">Added the report document </w:t>
-            </w:r>
-            <w:r>
-              <w:rPr>
-                <w:rFonts w:ascii="Times New Roman" w:eastAsia="Times New Roman" w:hAnsi="Times New Roman" w:cs="Times New Roman"/>
-                <w:sz w:val="20"/>
-                <w:szCs w:val="20"/>
-              </w:rPr>
-              <w:t>7COM1079_report_introduction.docx as well as chapter 1 which is introduction</w:t>
+              <w:t>Added the report document 7COM1079_report_introduction.docx as well as chapter 1 which is introduction</w:t>
             </w:r>
           </w:p>
         </w:tc>
@@ -7081,15 +7138,7 @@
                 <w:sz w:val="20"/>
                 <w:szCs w:val="20"/>
               </w:rPr>
-              <w:t xml:space="preserve">Merge branch 'main' of </w:t>
-            </w:r>
-            <w:r>
-              <w:rPr>
-                <w:rFonts w:ascii="Times New Roman" w:eastAsia="Times New Roman" w:hAnsi="Times New Roman" w:cs="Times New Roman"/>
-                <w:sz w:val="20"/>
-                <w:szCs w:val="20"/>
-              </w:rPr>
-              <w:t>https://github.com/er23abe/A238_Team_Research</w:t>
+              <w:t>Merge branch 'main' of https://github.com/er23abe/A238_Team_Research</w:t>
             </w:r>
           </w:p>
         </w:tc>
@@ -8028,15 +8077,7 @@
                 <w:sz w:val="20"/>
                 <w:szCs w:val="20"/>
               </w:rPr>
-              <w:t xml:space="preserve">Revert " Python Code for showing histogram </w:t>
-            </w:r>
-            <w:r>
-              <w:rPr>
-                <w:rFonts w:ascii="Times New Roman" w:eastAsia="Times New Roman" w:hAnsi="Times New Roman" w:cs="Times New Roman"/>
-                <w:sz w:val="20"/>
-                <w:szCs w:val="20"/>
-              </w:rPr>
-              <w:t>diagram"</w:t>
+              <w:t>Revert " Python Code for showing histogram diagram"</w:t>
             </w:r>
           </w:p>
         </w:tc>
@@ -8513,15 +8554,7 @@
                 <w:sz w:val="20"/>
                 <w:szCs w:val="20"/>
               </w:rPr>
-              <w:t xml:space="preserve">Revert " Updating git log </w:t>
-            </w:r>
-            <w:r>
-              <w:rPr>
-                <w:rFonts w:ascii="Times New Roman" w:eastAsia="Times New Roman" w:hAnsi="Times New Roman" w:cs="Times New Roman"/>
-                <w:sz w:val="20"/>
-                <w:szCs w:val="20"/>
-              </w:rPr>
-              <w:t>File"</w:t>
+              <w:t>Revert " Updating git log File"</w:t>
             </w:r>
           </w:p>
         </w:tc>

</xml_diff>

<commit_message>
Adding to the Analysis
</commit_message>
<xml_diff>
--- a/7COM1079_report_introduction(1).docx
+++ b/7COM1079_report_introduction(1).docx
@@ -3147,13 +3147,7 @@
         <w:rPr>
           <w:rFonts w:ascii="Times New Roman" w:eastAsia="Times New Roman" w:hAnsi="Times New Roman" w:cs="Times New Roman"/>
         </w:rPr>
-        <w:t xml:space="preserve">an </w:t>
-      </w:r>
-      <w:r>
-        <w:rPr>
-          <w:rFonts w:ascii="Times New Roman" w:eastAsia="Times New Roman" w:hAnsi="Times New Roman" w:cs="Times New Roman"/>
-        </w:rPr>
-        <w:t>overlaid density curve</w:t>
+        <w:t>an overlaid density curve</w:t>
       </w:r>
       <w:r>
         <w:rPr>
@@ -3565,7 +3559,13 @@
         <w:rPr>
           <w:rFonts w:ascii="Times New Roman" w:eastAsia="Times New Roman" w:hAnsi="Times New Roman" w:cs="Times New Roman"/>
         </w:rPr>
-        <w:t>A Spearman's Rho test was performed to assess the correlation between population density and the median house prices of London boroughs. Spearman's Rho is a non-parametric statistical method suitable for datasets that do not follow a normal distribution, ensuring robust and reliable results.</w:t>
+        <w:t>As our dependent variable is not normally distributed a</w:t>
+      </w:r>
+      <w:r>
+        <w:rPr>
+          <w:rFonts w:ascii="Times New Roman" w:eastAsia="Times New Roman" w:hAnsi="Times New Roman" w:cs="Times New Roman"/>
+        </w:rPr>
+        <w:t xml:space="preserve"> Spearman's Rho test was performed to assess the correlation between population density and the median house prices of London boroughs. Spearman's Rho is a non-parametric statistical method suitable for datasets that do not follow a normal distribution, ensuring robust and reliable results.</w:t>
       </w:r>
     </w:p>
     <w:p>
@@ -3605,7 +3605,97 @@
         <w:rPr>
           <w:rFonts w:ascii="Times New Roman" w:eastAsia="Times New Roman" w:hAnsi="Times New Roman" w:cs="Times New Roman"/>
         </w:rPr>
-        <w:t>, indicating a strong positive correlation that is statistically significant.</w:t>
+        <w:t xml:space="preserve">. As the p </w:t>
+      </w:r>
+      <w:r>
+        <w:rPr>
+          <w:rFonts w:ascii="Times New Roman" w:eastAsia="Times New Roman" w:hAnsi="Times New Roman" w:cs="Times New Roman"/>
+        </w:rPr>
+        <w:t xml:space="preserve">value was less than 0.05 it indicates that </w:t>
+      </w:r>
+      <w:r>
+        <w:rPr>
+          <w:rFonts w:ascii="Times New Roman" w:eastAsia="Times New Roman" w:hAnsi="Times New Roman" w:cs="Times New Roman"/>
+        </w:rPr>
+        <w:t xml:space="preserve">the correlation is statistically significant. This means that our observed correction is unlikely to have occurred by chance. The </w:t>
+      </w:r>
+      <w:r>
+        <w:rPr>
+          <w:rFonts w:ascii="Times New Roman" w:eastAsia="Times New Roman" w:hAnsi="Times New Roman" w:cs="Times New Roman"/>
+        </w:rPr>
+        <w:t xml:space="preserve">Spearman’s </w:t>
+      </w:r>
+      <w:r>
+        <w:rPr>
+          <w:rFonts w:ascii="Times New Roman" w:eastAsia="Times New Roman" w:hAnsi="Times New Roman" w:cs="Times New Roman"/>
+        </w:rPr>
+        <w:t>R</w:t>
+      </w:r>
+      <w:r>
+        <w:rPr>
+          <w:rFonts w:ascii="Times New Roman" w:eastAsia="Times New Roman" w:hAnsi="Times New Roman" w:cs="Times New Roman"/>
+        </w:rPr>
+        <w:t>ho value of 0.498913</w:t>
+      </w:r>
+      <w:r>
+        <w:rPr>
+          <w:rFonts w:ascii="Times New Roman" w:eastAsia="Times New Roman" w:hAnsi="Times New Roman" w:cs="Times New Roman"/>
+        </w:rPr>
+        <w:t xml:space="preserve"> </w:t>
+      </w:r>
+      <w:r>
+        <w:rPr>
+          <w:rFonts w:ascii="Times New Roman" w:eastAsia="Times New Roman" w:hAnsi="Times New Roman" w:cs="Times New Roman"/>
+        </w:rPr>
+        <w:t>indicat</w:t>
+      </w:r>
+      <w:r>
+        <w:rPr>
+          <w:rFonts w:ascii="Times New Roman" w:eastAsia="Times New Roman" w:hAnsi="Times New Roman" w:cs="Times New Roman"/>
+        </w:rPr>
+        <w:t>es</w:t>
+      </w:r>
+      <w:r>
+        <w:rPr>
+          <w:rFonts w:ascii="Times New Roman" w:eastAsia="Times New Roman" w:hAnsi="Times New Roman" w:cs="Times New Roman"/>
+        </w:rPr>
+        <w:t xml:space="preserve"> a </w:t>
+      </w:r>
+      <w:r>
+        <w:rPr>
+          <w:rFonts w:ascii="Times New Roman" w:eastAsia="Times New Roman" w:hAnsi="Times New Roman" w:cs="Times New Roman"/>
+        </w:rPr>
+        <w:t xml:space="preserve">moderate to </w:t>
+      </w:r>
+      <w:r>
+        <w:rPr>
+          <w:rFonts w:ascii="Times New Roman" w:eastAsia="Times New Roman" w:hAnsi="Times New Roman" w:cs="Times New Roman"/>
+        </w:rPr>
+        <w:t>strong positiv</w:t>
+      </w:r>
+      <w:r>
+        <w:rPr>
+          <w:rFonts w:ascii="Times New Roman" w:eastAsia="Times New Roman" w:hAnsi="Times New Roman" w:cs="Times New Roman"/>
+        </w:rPr>
+        <w:t>e</w:t>
+      </w:r>
+      <w:r>
+        <w:rPr>
+          <w:rFonts w:ascii="Times New Roman" w:eastAsia="Times New Roman" w:hAnsi="Times New Roman" w:cs="Times New Roman"/>
+        </w:rPr>
+        <w:t xml:space="preserve"> correlation</w:t>
+      </w:r>
+      <w:r>
+        <w:rPr>
+          <w:rFonts w:ascii="Times New Roman" w:eastAsia="Times New Roman" w:hAnsi="Times New Roman" w:cs="Times New Roman"/>
+        </w:rPr>
+        <w:t xml:space="preserve">. Thus, the test shows a </w:t>
+      </w:r>
+      <w:r>
+        <w:rPr>
+          <w:rFonts w:ascii="Times New Roman" w:eastAsia="Times New Roman" w:hAnsi="Times New Roman" w:cs="Times New Roman"/>
+        </w:rPr>
+        <w:t>moderate to strong positive correlation that is statistically significant.</w:t>
       </w:r>
     </w:p>
     <w:p>

</xml_diff>